<commit_message>
the most stable release
</commit_message>
<xml_diff>
--- a/Documents/Пояснительная записка SII-2020.docx
+++ b/Documents/Пояснительная записка SII-2020.docx
@@ -11366,15 +11366,17 @@
                 <w:rFonts w:ascii="Times New Roman" w:hAnsi="Times New Roman" w:cs="Times New Roman"/>
                 <w:sz w:val="28"/>
                 <w:szCs w:val="28"/>
-              </w:rPr>
-            </w:pPr>
-            <w:r>
-              <w:rPr>
-                <w:rFonts w:ascii="Times New Roman" w:hAnsi="Times New Roman" w:cs="Times New Roman"/>
-                <w:sz w:val="28"/>
-                <w:szCs w:val="28"/>
-              </w:rPr>
-              <w:t>(…)</w:t>
+                <w:lang w:val="en-GB"/>
+              </w:rPr>
+            </w:pPr>
+            <w:r>
+              <w:rPr>
+                <w:rFonts w:ascii="Times New Roman" w:hAnsi="Times New Roman" w:cs="Times New Roman"/>
+                <w:sz w:val="28"/>
+                <w:szCs w:val="28"/>
+                <w:lang w:val="en-GB"/>
+              </w:rPr>
+              <w:t>[…]</w:t>
             </w:r>
           </w:p>
         </w:tc>
@@ -11399,7 +11401,7 @@
                 <w:sz w:val="28"/>
                 <w:szCs w:val="28"/>
               </w:rPr>
-              <w:t>Круглые скобки</w:t>
+              <w:t>Квадратные кавычки</w:t>
             </w:r>
           </w:p>
         </w:tc>
@@ -11424,7 +11426,7 @@
                 <w:sz w:val="28"/>
                 <w:szCs w:val="28"/>
               </w:rPr>
-              <w:t>Приоритет операций, параметры функции</w:t>
+              <w:t>Блок кода</w:t>
             </w:r>
           </w:p>
         </w:tc>
@@ -11450,17 +11452,8 @@
                 <w:rFonts w:ascii="Times New Roman" w:hAnsi="Times New Roman" w:cs="Times New Roman"/>
                 <w:sz w:val="28"/>
                 <w:szCs w:val="28"/>
-                <w:lang w:val="en-GB"/>
-              </w:rPr>
-              <w:t>‘</w:t>
-            </w:r>
-            <w:r>
-              <w:rPr>
-                <w:rFonts w:ascii="Times New Roman" w:hAnsi="Times New Roman" w:cs="Times New Roman"/>
-                <w:sz w:val="28"/>
-                <w:szCs w:val="28"/>
-              </w:rPr>
-              <w:t>…’</w:t>
+              </w:rPr>
+              <w:t>(…)</w:t>
             </w:r>
           </w:p>
         </w:tc>
@@ -11485,7 +11478,7 @@
                 <w:sz w:val="28"/>
                 <w:szCs w:val="28"/>
               </w:rPr>
-              <w:t>Одинарные кавычки</w:t>
+              <w:t>Круглые скобки</w:t>
             </w:r>
           </w:p>
         </w:tc>
@@ -11510,7 +11503,7 @@
                 <w:sz w:val="28"/>
                 <w:szCs w:val="28"/>
               </w:rPr>
-              <w:t>Допускается везде, кроме идентификаторов и ключевых слов</w:t>
+              <w:t>Приоритет операций, параметры функции</w:t>
             </w:r>
           </w:p>
         </w:tc>
@@ -11529,15 +11522,17 @@
                 <w:rFonts w:ascii="Times New Roman" w:hAnsi="Times New Roman" w:cs="Times New Roman"/>
                 <w:sz w:val="28"/>
                 <w:szCs w:val="28"/>
-              </w:rPr>
-            </w:pPr>
-            <w:r>
-              <w:rPr>
-                <w:rFonts w:ascii="Times New Roman" w:hAnsi="Times New Roman" w:cs="Times New Roman"/>
-                <w:sz w:val="28"/>
-                <w:szCs w:val="28"/>
-              </w:rPr>
-              <w:t>=</w:t>
+                <w:lang w:val="en-GB"/>
+              </w:rPr>
+            </w:pPr>
+            <w:r>
+              <w:rPr>
+                <w:rFonts w:ascii="Times New Roman" w:hAnsi="Times New Roman" w:cs="Times New Roman"/>
+                <w:sz w:val="28"/>
+                <w:szCs w:val="28"/>
+                <w:lang w:val="en-GB"/>
+              </w:rPr>
+              <w:t>“…”</w:t>
             </w:r>
           </w:p>
         </w:tc>
@@ -11562,7 +11557,7 @@
                 <w:sz w:val="28"/>
                 <w:szCs w:val="28"/>
               </w:rPr>
-              <w:t>Знак «равно»</w:t>
+              <w:t>Двойные кавычки</w:t>
             </w:r>
           </w:p>
         </w:tc>
@@ -11587,7 +11582,7 @@
                 <w:sz w:val="28"/>
                 <w:szCs w:val="28"/>
               </w:rPr>
-              <w:t>Присваивание значения</w:t>
+              <w:t>Строковый литерал</w:t>
             </w:r>
           </w:p>
         </w:tc>
@@ -11613,8 +11608,17 @@
                 <w:rFonts w:ascii="Times New Roman" w:hAnsi="Times New Roman" w:cs="Times New Roman"/>
                 <w:sz w:val="28"/>
                 <w:szCs w:val="28"/>
-              </w:rPr>
-              <w:t>,</w:t>
+                <w:lang w:val="en-GB"/>
+              </w:rPr>
+              <w:t>‘</w:t>
+            </w:r>
+            <w:r>
+              <w:rPr>
+                <w:rFonts w:ascii="Times New Roman" w:hAnsi="Times New Roman" w:cs="Times New Roman"/>
+                <w:sz w:val="28"/>
+                <w:szCs w:val="28"/>
+              </w:rPr>
+              <w:t>…’</w:t>
             </w:r>
           </w:p>
         </w:tc>
@@ -11639,7 +11643,7 @@
                 <w:sz w:val="28"/>
                 <w:szCs w:val="28"/>
               </w:rPr>
-              <w:t>Запятая</w:t>
+              <w:t>Одинарные кавычки</w:t>
             </w:r>
           </w:p>
         </w:tc>
@@ -11664,7 +11668,7 @@
                 <w:sz w:val="28"/>
                 <w:szCs w:val="28"/>
               </w:rPr>
-              <w:t>Разделение параметров</w:t>
+              <w:t>Допускается везде, кроме идентификаторов и ключевых слов</w:t>
             </w:r>
           </w:p>
         </w:tc>
@@ -11683,79 +11687,15 @@
                 <w:rFonts w:ascii="Times New Roman" w:hAnsi="Times New Roman" w:cs="Times New Roman"/>
                 <w:sz w:val="28"/>
                 <w:szCs w:val="28"/>
-                <w:lang w:val="en-GB"/>
-              </w:rPr>
-            </w:pPr>
-            <w:r>
-              <w:rPr>
-                <w:rFonts w:ascii="Times New Roman" w:hAnsi="Times New Roman" w:cs="Times New Roman"/>
-                <w:sz w:val="28"/>
-                <w:szCs w:val="28"/>
-                <w:lang w:val="en-GB"/>
-              </w:rPr>
-              <w:t>&lt;&lt;</w:t>
-            </w:r>
-          </w:p>
-          <w:p>
-            <w:pPr>
-              <w:pStyle w:val="a4"/>
-              <w:shd w:val="clear" w:color="auto" w:fill="FFFFFF" w:themeFill="background1"/>
-              <w:jc w:val="both"/>
-              <w:rPr>
-                <w:rFonts w:ascii="Times New Roman" w:hAnsi="Times New Roman" w:cs="Times New Roman"/>
-                <w:sz w:val="28"/>
-                <w:szCs w:val="28"/>
-                <w:lang w:val="en-GB"/>
-              </w:rPr>
-            </w:pPr>
-            <w:r>
-              <w:rPr>
-                <w:rFonts w:ascii="Times New Roman" w:hAnsi="Times New Roman" w:cs="Times New Roman"/>
-                <w:sz w:val="28"/>
-                <w:szCs w:val="28"/>
-                <w:lang w:val="en-GB"/>
-              </w:rPr>
-              <w:t>&gt;&gt;</w:t>
-            </w:r>
-          </w:p>
-          <w:p>
-            <w:pPr>
-              <w:pStyle w:val="a4"/>
-              <w:shd w:val="clear" w:color="auto" w:fill="FFFFFF" w:themeFill="background1"/>
-              <w:jc w:val="both"/>
-              <w:rPr>
-                <w:rFonts w:ascii="Times New Roman" w:hAnsi="Times New Roman" w:cs="Times New Roman"/>
-                <w:sz w:val="28"/>
-                <w:szCs w:val="28"/>
-              </w:rPr>
-            </w:pPr>
-            <w:r>
-              <w:rPr>
-                <w:rFonts w:ascii="Times New Roman" w:hAnsi="Times New Roman" w:cs="Times New Roman"/>
-                <w:sz w:val="28"/>
-                <w:szCs w:val="28"/>
-              </w:rPr>
-              <w:t>+</w:t>
-            </w:r>
-          </w:p>
-          <w:p>
-            <w:pPr>
-              <w:pStyle w:val="a4"/>
-              <w:shd w:val="clear" w:color="auto" w:fill="FFFFFF" w:themeFill="background1"/>
-              <w:jc w:val="both"/>
-              <w:rPr>
-                <w:rFonts w:ascii="Times New Roman" w:hAnsi="Times New Roman" w:cs="Times New Roman"/>
-                <w:sz w:val="28"/>
-                <w:szCs w:val="28"/>
-              </w:rPr>
-            </w:pPr>
-            <w:r>
-              <w:rPr>
-                <w:rFonts w:ascii="Times New Roman" w:hAnsi="Times New Roman" w:cs="Times New Roman"/>
-                <w:sz w:val="28"/>
-                <w:szCs w:val="28"/>
-              </w:rPr>
-              <w:t>-</w:t>
+              </w:rPr>
+            </w:pPr>
+            <w:r>
+              <w:rPr>
+                <w:rFonts w:ascii="Times New Roman" w:hAnsi="Times New Roman" w:cs="Times New Roman"/>
+                <w:sz w:val="28"/>
+                <w:szCs w:val="28"/>
+              </w:rPr>
+              <w:t>=</w:t>
             </w:r>
           </w:p>
         </w:tc>
@@ -11780,6 +11720,311 @@
                 <w:sz w:val="28"/>
                 <w:szCs w:val="28"/>
               </w:rPr>
+              <w:t>Знак «равно»</w:t>
+            </w:r>
+          </w:p>
+        </w:tc>
+        <w:tc>
+          <w:tcPr>
+            <w:tcW w:w="5289" w:type="dxa"/>
+          </w:tcPr>
+          <w:p>
+            <w:pPr>
+              <w:pStyle w:val="a4"/>
+              <w:shd w:val="clear" w:color="auto" w:fill="FFFFFF" w:themeFill="background1"/>
+              <w:jc w:val="both"/>
+              <w:rPr>
+                <w:rFonts w:ascii="Times New Roman" w:hAnsi="Times New Roman" w:cs="Times New Roman"/>
+                <w:sz w:val="28"/>
+                <w:szCs w:val="28"/>
+              </w:rPr>
+            </w:pPr>
+            <w:r>
+              <w:rPr>
+                <w:rFonts w:ascii="Times New Roman" w:hAnsi="Times New Roman" w:cs="Times New Roman"/>
+                <w:sz w:val="28"/>
+                <w:szCs w:val="28"/>
+              </w:rPr>
+              <w:t>Присваивание значения</w:t>
+            </w:r>
+          </w:p>
+        </w:tc>
+      </w:tr>
+      <w:tr>
+        <w:tc>
+          <w:tcPr>
+            <w:tcW w:w="1597" w:type="dxa"/>
+          </w:tcPr>
+          <w:p>
+            <w:pPr>
+              <w:pStyle w:val="a4"/>
+              <w:shd w:val="clear" w:color="auto" w:fill="FFFFFF" w:themeFill="background1"/>
+              <w:jc w:val="both"/>
+              <w:rPr>
+                <w:rFonts w:ascii="Times New Roman" w:hAnsi="Times New Roman" w:cs="Times New Roman"/>
+                <w:sz w:val="28"/>
+                <w:szCs w:val="28"/>
+              </w:rPr>
+            </w:pPr>
+            <w:r>
+              <w:rPr>
+                <w:rFonts w:ascii="Times New Roman" w:hAnsi="Times New Roman" w:cs="Times New Roman"/>
+                <w:sz w:val="28"/>
+                <w:szCs w:val="28"/>
+              </w:rPr>
+              <w:t>,</w:t>
+            </w:r>
+          </w:p>
+        </w:tc>
+        <w:tc>
+          <w:tcPr>
+            <w:tcW w:w="3257" w:type="dxa"/>
+          </w:tcPr>
+          <w:p>
+            <w:pPr>
+              <w:pStyle w:val="a4"/>
+              <w:shd w:val="clear" w:color="auto" w:fill="FFFFFF" w:themeFill="background1"/>
+              <w:jc w:val="both"/>
+              <w:rPr>
+                <w:rFonts w:ascii="Times New Roman" w:hAnsi="Times New Roman" w:cs="Times New Roman"/>
+                <w:sz w:val="28"/>
+                <w:szCs w:val="28"/>
+              </w:rPr>
+            </w:pPr>
+            <w:r>
+              <w:rPr>
+                <w:rFonts w:ascii="Times New Roman" w:hAnsi="Times New Roman" w:cs="Times New Roman"/>
+                <w:sz w:val="28"/>
+                <w:szCs w:val="28"/>
+              </w:rPr>
+              <w:t>Запятая</w:t>
+            </w:r>
+          </w:p>
+        </w:tc>
+        <w:tc>
+          <w:tcPr>
+            <w:tcW w:w="5289" w:type="dxa"/>
+          </w:tcPr>
+          <w:p>
+            <w:pPr>
+              <w:pStyle w:val="a4"/>
+              <w:shd w:val="clear" w:color="auto" w:fill="FFFFFF" w:themeFill="background1"/>
+              <w:jc w:val="both"/>
+              <w:rPr>
+                <w:rFonts w:ascii="Times New Roman" w:hAnsi="Times New Roman" w:cs="Times New Roman"/>
+                <w:sz w:val="28"/>
+                <w:szCs w:val="28"/>
+              </w:rPr>
+            </w:pPr>
+            <w:r>
+              <w:rPr>
+                <w:rFonts w:ascii="Times New Roman" w:hAnsi="Times New Roman" w:cs="Times New Roman"/>
+                <w:sz w:val="28"/>
+                <w:szCs w:val="28"/>
+              </w:rPr>
+              <w:t>Разделение параметров</w:t>
+            </w:r>
+          </w:p>
+        </w:tc>
+      </w:tr>
+      <w:tr>
+        <w:tc>
+          <w:tcPr>
+            <w:tcW w:w="1597" w:type="dxa"/>
+          </w:tcPr>
+          <w:p>
+            <w:pPr>
+              <w:pStyle w:val="a4"/>
+              <w:shd w:val="clear" w:color="auto" w:fill="FFFFFF" w:themeFill="background1"/>
+              <w:jc w:val="both"/>
+              <w:rPr>
+                <w:rFonts w:ascii="Times New Roman" w:hAnsi="Times New Roman" w:cs="Times New Roman"/>
+                <w:sz w:val="28"/>
+                <w:szCs w:val="28"/>
+                <w:lang w:val="en-GB"/>
+              </w:rPr>
+            </w:pPr>
+            <w:r>
+              <w:rPr>
+                <w:rFonts w:ascii="Times New Roman" w:hAnsi="Times New Roman" w:cs="Times New Roman"/>
+                <w:sz w:val="28"/>
+                <w:szCs w:val="28"/>
+                <w:lang w:val="en-GB"/>
+              </w:rPr>
+              <w:t>/</w:t>
+            </w:r>
+          </w:p>
+          <w:p>
+            <w:pPr>
+              <w:pStyle w:val="a4"/>
+              <w:shd w:val="clear" w:color="auto" w:fill="FFFFFF" w:themeFill="background1"/>
+              <w:jc w:val="both"/>
+              <w:rPr>
+                <w:rFonts w:ascii="Times New Roman" w:hAnsi="Times New Roman" w:cs="Times New Roman"/>
+                <w:sz w:val="28"/>
+                <w:szCs w:val="28"/>
+                <w:lang w:val="en-GB"/>
+              </w:rPr>
+            </w:pPr>
+            <w:r>
+              <w:rPr>
+                <w:rFonts w:ascii="Times New Roman" w:hAnsi="Times New Roman" w:cs="Times New Roman"/>
+                <w:sz w:val="28"/>
+                <w:szCs w:val="28"/>
+                <w:lang w:val="en-GB"/>
+              </w:rPr>
+              <w:t>\</w:t>
+            </w:r>
+          </w:p>
+          <w:p>
+            <w:pPr>
+              <w:pStyle w:val="a4"/>
+              <w:shd w:val="clear" w:color="auto" w:fill="FFFFFF" w:themeFill="background1"/>
+              <w:jc w:val="both"/>
+              <w:rPr>
+                <w:rFonts w:ascii="Times New Roman" w:hAnsi="Times New Roman" w:cs="Times New Roman"/>
+                <w:sz w:val="28"/>
+                <w:szCs w:val="28"/>
+              </w:rPr>
+            </w:pPr>
+            <w:r>
+              <w:rPr>
+                <w:rFonts w:ascii="Times New Roman" w:hAnsi="Times New Roman" w:cs="Times New Roman"/>
+                <w:sz w:val="28"/>
+                <w:szCs w:val="28"/>
+              </w:rPr>
+              <w:t>+</w:t>
+            </w:r>
+          </w:p>
+          <w:p>
+            <w:pPr>
+              <w:pStyle w:val="a4"/>
+              <w:shd w:val="clear" w:color="auto" w:fill="FFFFFF" w:themeFill="background1"/>
+              <w:jc w:val="both"/>
+              <w:rPr>
+                <w:rFonts w:ascii="Times New Roman" w:hAnsi="Times New Roman" w:cs="Times New Roman"/>
+                <w:sz w:val="28"/>
+                <w:szCs w:val="28"/>
+              </w:rPr>
+            </w:pPr>
+            <w:r>
+              <w:rPr>
+                <w:rFonts w:ascii="Times New Roman" w:hAnsi="Times New Roman" w:cs="Times New Roman"/>
+                <w:sz w:val="28"/>
+                <w:szCs w:val="28"/>
+              </w:rPr>
+              <w:t>-</w:t>
+            </w:r>
+          </w:p>
+          <w:p>
+            <w:pPr>
+              <w:pStyle w:val="a4"/>
+              <w:shd w:val="clear" w:color="auto" w:fill="FFFFFF" w:themeFill="background1"/>
+              <w:jc w:val="both"/>
+              <w:rPr>
+                <w:rFonts w:ascii="Times New Roman" w:hAnsi="Times New Roman" w:cs="Times New Roman"/>
+                <w:sz w:val="28"/>
+                <w:szCs w:val="28"/>
+                <w:lang w:val="en-GB"/>
+              </w:rPr>
+            </w:pPr>
+            <w:r>
+              <w:rPr>
+                <w:rFonts w:ascii="Times New Roman" w:hAnsi="Times New Roman" w:cs="Times New Roman"/>
+                <w:sz w:val="28"/>
+                <w:szCs w:val="28"/>
+                <w:lang w:val="en-GB"/>
+              </w:rPr>
+              <w:t>*</w:t>
+            </w:r>
+          </w:p>
+          <w:p>
+            <w:pPr>
+              <w:pStyle w:val="a4"/>
+              <w:shd w:val="clear" w:color="auto" w:fill="FFFFFF" w:themeFill="background1"/>
+              <w:jc w:val="both"/>
+              <w:rPr>
+                <w:rFonts w:ascii="Times New Roman" w:hAnsi="Times New Roman" w:cs="Times New Roman"/>
+                <w:sz w:val="28"/>
+                <w:szCs w:val="28"/>
+                <w:lang w:val="en-GB"/>
+              </w:rPr>
+            </w:pPr>
+            <w:r>
+              <w:rPr>
+                <w:rFonts w:ascii="Times New Roman" w:hAnsi="Times New Roman" w:cs="Times New Roman"/>
+                <w:sz w:val="28"/>
+                <w:szCs w:val="28"/>
+                <w:lang w:val="en-GB"/>
+              </w:rPr>
+              <w:t>~</w:t>
+            </w:r>
+          </w:p>
+          <w:p>
+            <w:pPr>
+              <w:pStyle w:val="a4"/>
+              <w:shd w:val="clear" w:color="auto" w:fill="FFFFFF" w:themeFill="background1"/>
+              <w:jc w:val="both"/>
+              <w:rPr>
+                <w:rFonts w:ascii="Times New Roman" w:hAnsi="Times New Roman" w:cs="Times New Roman"/>
+                <w:sz w:val="28"/>
+                <w:szCs w:val="28"/>
+              </w:rPr>
+            </w:pPr>
+            <w:r>
+              <w:rPr>
+                <w:rFonts w:ascii="Times New Roman" w:hAnsi="Times New Roman" w:cs="Times New Roman"/>
+                <w:sz w:val="28"/>
+                <w:szCs w:val="28"/>
+                <w:lang w:val="en-GB"/>
+              </w:rPr>
+              <w:t>&amp;</w:t>
+            </w:r>
+          </w:p>
+          <w:p>
+            <w:pPr>
+              <w:pStyle w:val="a4"/>
+              <w:shd w:val="clear" w:color="auto" w:fill="FFFFFF" w:themeFill="background1"/>
+              <w:jc w:val="both"/>
+              <w:rPr>
+                <w:rFonts w:ascii="Times New Roman" w:hAnsi="Times New Roman" w:cs="Times New Roman"/>
+                <w:sz w:val="28"/>
+                <w:szCs w:val="28"/>
+                <w:lang w:val="en-GB"/>
+              </w:rPr>
+            </w:pPr>
+            <w:r>
+              <w:rPr>
+                <w:rFonts w:ascii="Times New Roman" w:hAnsi="Times New Roman" w:cs="Times New Roman"/>
+                <w:sz w:val="28"/>
+                <w:szCs w:val="28"/>
+                <w:lang w:val="en-GB"/>
+              </w:rPr>
+              <w:t>^</w:t>
+            </w:r>
+          </w:p>
+        </w:tc>
+        <w:tc>
+          <w:tcPr>
+            <w:tcW w:w="3257" w:type="dxa"/>
+          </w:tcPr>
+          <w:p>
+            <w:pPr>
+              <w:pStyle w:val="a4"/>
+              <w:shd w:val="clear" w:color="auto" w:fill="FFFFFF" w:themeFill="background1"/>
+              <w:jc w:val="both"/>
+              <w:rPr>
+                <w:rFonts w:ascii="Times New Roman" w:hAnsi="Times New Roman" w:cs="Times New Roman"/>
+                <w:sz w:val="28"/>
+                <w:szCs w:val="28"/>
+              </w:rPr>
+            </w:pPr>
+            <w:r>
+              <w:rPr>
+                <w:rFonts w:ascii="Times New Roman" w:hAnsi="Times New Roman" w:cs="Times New Roman"/>
+                <w:sz w:val="28"/>
+                <w:szCs w:val="28"/>
+              </w:rPr>
               <w:t>Знаки «</w:t>
             </w:r>
             <w:r>
@@ -11788,7 +12033,15 @@
                 <w:sz w:val="28"/>
                 <w:szCs w:val="28"/>
               </w:rPr>
-              <w:t>сдвиг влево»</w:t>
+              <w:t>косая черта</w:t>
+            </w:r>
+            <w:r>
+              <w:rPr>
+                <w:rFonts w:ascii="Times New Roman" w:hAnsi="Times New Roman" w:cs="Times New Roman"/>
+                <w:sz w:val="28"/>
+                <w:szCs w:val="28"/>
+              </w:rPr>
+              <w:t>»</w:t>
             </w:r>
             <w:r>
               <w:rPr>
@@ -11804,7 +12057,7 @@
                 <w:sz w:val="28"/>
                 <w:szCs w:val="28"/>
               </w:rPr>
-              <w:t>сдвиг вправо</w:t>
+              <w:t>обратная косая черта</w:t>
             </w:r>
             <w:r>
               <w:rPr>
@@ -11820,7 +12073,95 @@
                 <w:sz w:val="28"/>
                 <w:szCs w:val="28"/>
               </w:rPr>
-              <w:t>, «плюс», «минус»</w:t>
+              <w:t>, «плюс», «</w:t>
+            </w:r>
+            <w:r>
+              <w:rPr>
+                <w:rFonts w:ascii="Times New Roman" w:hAnsi="Times New Roman" w:cs="Times New Roman"/>
+                <w:sz w:val="28"/>
+                <w:szCs w:val="28"/>
+              </w:rPr>
+              <w:t>астерикс</w:t>
+            </w:r>
+            <w:r>
+              <w:rPr>
+                <w:rFonts w:ascii="Times New Roman" w:hAnsi="Times New Roman" w:cs="Times New Roman"/>
+                <w:sz w:val="28"/>
+                <w:szCs w:val="28"/>
+              </w:rPr>
+              <w:t>»</w:t>
+            </w:r>
+            <w:r>
+              <w:rPr>
+                <w:rFonts w:ascii="Times New Roman" w:hAnsi="Times New Roman" w:cs="Times New Roman"/>
+                <w:sz w:val="28"/>
+                <w:szCs w:val="28"/>
+              </w:rPr>
+              <w:t xml:space="preserve">, </w:t>
+            </w:r>
+            <w:r>
+              <w:rPr>
+                <w:rFonts w:ascii="Times New Roman" w:hAnsi="Times New Roman" w:cs="Times New Roman"/>
+                <w:sz w:val="28"/>
+                <w:szCs w:val="28"/>
+              </w:rPr>
+              <w:t>«тильда»</w:t>
+            </w:r>
+            <w:r>
+              <w:rPr>
+                <w:rFonts w:ascii="Times New Roman" w:hAnsi="Times New Roman" w:cs="Times New Roman"/>
+                <w:sz w:val="28"/>
+                <w:szCs w:val="28"/>
+              </w:rPr>
+              <w:t>,</w:t>
+            </w:r>
+            <w:r>
+              <w:rPr>
+                <w:rFonts w:ascii="Times New Roman" w:hAnsi="Times New Roman" w:cs="Times New Roman"/>
+                <w:sz w:val="28"/>
+                <w:szCs w:val="28"/>
+              </w:rPr>
+              <w:t xml:space="preserve"> «амперсанд»</w:t>
+            </w:r>
+            <w:r>
+              <w:rPr>
+                <w:rFonts w:ascii="Times New Roman" w:hAnsi="Times New Roman" w:cs="Times New Roman"/>
+                <w:sz w:val="28"/>
+                <w:szCs w:val="28"/>
+              </w:rPr>
+              <w:t>,</w:t>
+            </w:r>
+            <w:r>
+              <w:rPr>
+                <w:rFonts w:ascii="Times New Roman" w:hAnsi="Times New Roman" w:cs="Times New Roman"/>
+                <w:sz w:val="28"/>
+                <w:szCs w:val="28"/>
+              </w:rPr>
+              <w:t xml:space="preserve"> «Циркумфле</w:t>
+            </w:r>
+            <w:r>
+              <w:rPr>
+                <w:rFonts w:ascii="Times New Roman" w:hAnsi="Times New Roman" w:cs="Times New Roman"/>
+                <w:sz w:val="28"/>
+                <w:szCs w:val="28"/>
+              </w:rPr>
+              <w:t>кс</w:t>
+            </w:r>
+            <w:r>
+              <w:rPr>
+                <w:rFonts w:ascii="Times New Roman" w:hAnsi="Times New Roman" w:cs="Times New Roman"/>
+                <w:sz w:val="28"/>
+                <w:szCs w:val="28"/>
+              </w:rPr>
+              <w:t>»,</w:t>
+            </w:r>
+            <w:r>
+              <w:rPr>
+                <w:rFonts w:ascii="Times New Roman" w:hAnsi="Times New Roman" w:cs="Times New Roman"/>
+                <w:sz w:val="28"/>
+                <w:szCs w:val="28"/>
+              </w:rPr>
+              <w:t xml:space="preserve"> </w:t>
             </w:r>
           </w:p>
         </w:tc>
@@ -12351,7 +12692,7 @@
                 <w:sz w:val="28"/>
                 <w:szCs w:val="28"/>
               </w:rPr>
-              <w:t>65536</w:t>
+              <w:t>4294967295</w:t>
             </w:r>
             <w:r>
               <w:rPr>
@@ -12419,14 +12760,16 @@
                 <w:rFonts w:ascii="Times New Roman" w:hAnsi="Times New Roman" w:cs="Times New Roman"/>
                 <w:sz w:val="28"/>
                 <w:szCs w:val="28"/>
-              </w:rPr>
-            </w:pPr>
-            <w:r>
-              <w:rPr>
-                <w:rFonts w:ascii="Times New Roman" w:hAnsi="Times New Roman" w:cs="Times New Roman"/>
-                <w:sz w:val="28"/>
-                <w:szCs w:val="28"/>
-              </w:rPr>
+                <w:lang w:val="en-GB"/>
+              </w:rPr>
+            </w:pPr>
+            <w:r>
+              <w:rPr>
+                <w:rFonts w:ascii="Times New Roman" w:hAnsi="Times New Roman" w:cs="Times New Roman"/>
+                <w:sz w:val="28"/>
+                <w:szCs w:val="28"/>
+              </w:rPr>
+              <w:lastRenderedPageBreak/>
               <w:t xml:space="preserve">Символьный тип данных </w:t>
             </w:r>
             <w:r>
@@ -12436,7 +12779,7 @@
                 <w:szCs w:val="28"/>
                 <w:lang w:val="en-GB"/>
               </w:rPr>
-              <w:t>symbol</w:t>
+              <w:t>char</w:t>
             </w:r>
           </w:p>
         </w:tc>
@@ -12495,6 +12838,30 @@
               </w:rPr>
               <w:t>“\0”.</w:t>
             </w:r>
+          </w:p>
+        </w:tc>
+      </w:tr>
+      <w:tr>
+        <w:trPr>
+          <w:gridAfter w:val="1"/>
+          <w:wAfter w:w="8397" w:type="dxa"/>
+        </w:trPr>
+        <w:tc>
+          <w:tcPr>
+            <w:tcW w:w="1668" w:type="dxa"/>
+            <w:vAlign w:val="center"/>
+          </w:tcPr>
+          <w:p>
+            <w:pPr>
+              <w:pStyle w:val="a4"/>
+              <w:shd w:val="clear" w:color="auto" w:fill="FFFFFF" w:themeFill="background1"/>
+              <w:jc w:val="center"/>
+              <w:rPr>
+                <w:rFonts w:ascii="Times New Roman" w:hAnsi="Times New Roman" w:cs="Times New Roman"/>
+                <w:sz w:val="28"/>
+                <w:szCs w:val="28"/>
+              </w:rPr>
+            </w:pPr>
           </w:p>
         </w:tc>
       </w:tr>
@@ -12526,7 +12893,6 @@
           <w:color w:val="auto"/>
           <w:sz w:val="28"/>
         </w:rPr>
-        <w:lastRenderedPageBreak/>
         <w:t>Преобразование типов данных</w:t>
       </w:r>
       <w:bookmarkEnd w:id="28"/>
@@ -13469,14 +13835,13 @@
                 <w:szCs w:val="28"/>
                 <w:lang w:val="en-GB"/>
               </w:rPr>
-              <w:t>symbol</w:t>
-            </w:r>
-            <w:r>
-              <w:rPr>
-                <w:rFonts w:ascii="Times New Roman" w:hAnsi="Times New Roman" w:cs="Times New Roman"/>
-                <w:sz w:val="28"/>
-                <w:szCs w:val="28"/>
-                <w:lang w:val="en-US"/>
+              <w:t>char</w:t>
+            </w:r>
+            <w:r>
+              <w:rPr>
+                <w:rFonts w:ascii="Times New Roman" w:hAnsi="Times New Roman" w:cs="Times New Roman"/>
+                <w:sz w:val="28"/>
+                <w:szCs w:val="28"/>
               </w:rPr>
               <w:t xml:space="preserve"> </w:t>
             </w:r>
@@ -13575,6 +13940,229 @@
                 <w:szCs w:val="28"/>
               </w:rPr>
               <w:t>.</w:t>
+            </w:r>
+          </w:p>
+        </w:tc>
+      </w:tr>
+      <w:tr>
+        <w:tc>
+          <w:tcPr>
+            <w:tcW w:w="1843" w:type="dxa"/>
+            <w:vAlign w:val="center"/>
+          </w:tcPr>
+          <w:p>
+            <w:pPr>
+              <w:pStyle w:val="a4"/>
+              <w:shd w:val="clear" w:color="auto" w:fill="FFFFFF" w:themeFill="background1"/>
+              <w:jc w:val="center"/>
+              <w:rPr>
+                <w:rFonts w:ascii="Times New Roman" w:hAnsi="Times New Roman" w:cs="Times New Roman"/>
+                <w:sz w:val="28"/>
+                <w:szCs w:val="28"/>
+              </w:rPr>
+            </w:pPr>
+            <w:r>
+              <w:rPr>
+                <w:rFonts w:ascii="Times New Roman" w:hAnsi="Times New Roman" w:cs="Times New Roman"/>
+                <w:sz w:val="28"/>
+                <w:szCs w:val="28"/>
+              </w:rPr>
+              <w:lastRenderedPageBreak/>
+              <w:t>Строковый литерал</w:t>
+            </w:r>
+          </w:p>
+        </w:tc>
+        <w:tc>
+          <w:tcPr>
+            <w:tcW w:w="3119" w:type="dxa"/>
+          </w:tcPr>
+          <w:p>
+            <w:pPr>
+              <w:pStyle w:val="a4"/>
+              <w:shd w:val="clear" w:color="auto" w:fill="FFFFFF" w:themeFill="background1"/>
+              <w:jc w:val="both"/>
+              <w:rPr>
+                <w:rFonts w:ascii="Times New Roman" w:hAnsi="Times New Roman" w:cs="Times New Roman"/>
+                <w:sz w:val="28"/>
+                <w:szCs w:val="28"/>
+              </w:rPr>
+            </w:pPr>
+            <w:r>
+              <w:rPr>
+                <w:rFonts w:ascii="Times New Roman" w:hAnsi="Times New Roman" w:cs="Times New Roman"/>
+                <w:sz w:val="28"/>
+                <w:szCs w:val="28"/>
+              </w:rPr>
+              <w:t>[</w:t>
+            </w:r>
+            <w:r>
+              <w:rPr>
+                <w:rFonts w:ascii="Times New Roman" w:hAnsi="Times New Roman" w:cs="Times New Roman"/>
+                <w:sz w:val="28"/>
+                <w:szCs w:val="28"/>
+                <w:lang w:val="en-US"/>
+              </w:rPr>
+              <w:t>a</w:t>
+            </w:r>
+            <w:r>
+              <w:rPr>
+                <w:rFonts w:ascii="Times New Roman" w:hAnsi="Times New Roman" w:cs="Times New Roman"/>
+                <w:sz w:val="28"/>
+                <w:szCs w:val="28"/>
+              </w:rPr>
+              <w:t>-</w:t>
+            </w:r>
+            <w:r>
+              <w:rPr>
+                <w:rFonts w:ascii="Times New Roman" w:hAnsi="Times New Roman" w:cs="Times New Roman"/>
+                <w:sz w:val="28"/>
+                <w:szCs w:val="28"/>
+                <w:lang w:val="en-US"/>
+              </w:rPr>
+              <w:t>z</w:t>
+            </w:r>
+            <w:r>
+              <w:rPr>
+                <w:rFonts w:ascii="Times New Roman" w:hAnsi="Times New Roman" w:cs="Times New Roman"/>
+                <w:sz w:val="28"/>
+                <w:szCs w:val="28"/>
+              </w:rPr>
+              <w:t>|</w:t>
+            </w:r>
+            <w:r>
+              <w:rPr>
+                <w:rFonts w:ascii="Times New Roman" w:hAnsi="Times New Roman" w:cs="Times New Roman"/>
+                <w:sz w:val="28"/>
+                <w:szCs w:val="28"/>
+                <w:lang w:val="en-US"/>
+              </w:rPr>
+              <w:t>A</w:t>
+            </w:r>
+            <w:r>
+              <w:rPr>
+                <w:rFonts w:ascii="Times New Roman" w:hAnsi="Times New Roman" w:cs="Times New Roman"/>
+                <w:sz w:val="28"/>
+                <w:szCs w:val="28"/>
+              </w:rPr>
+              <w:t>-</w:t>
+            </w:r>
+            <w:r>
+              <w:rPr>
+                <w:rFonts w:ascii="Times New Roman" w:hAnsi="Times New Roman" w:cs="Times New Roman"/>
+                <w:sz w:val="28"/>
+                <w:szCs w:val="28"/>
+                <w:lang w:val="en-US"/>
+              </w:rPr>
+              <w:t>Z</w:t>
+            </w:r>
+            <w:r>
+              <w:rPr>
+                <w:rFonts w:ascii="Times New Roman" w:hAnsi="Times New Roman" w:cs="Times New Roman"/>
+                <w:sz w:val="28"/>
+                <w:szCs w:val="28"/>
+              </w:rPr>
+              <w:t>|</w:t>
+            </w:r>
+            <w:r>
+              <w:rPr>
+                <w:rFonts w:ascii="Times New Roman" w:hAnsi="Times New Roman" w:cs="Times New Roman"/>
+                <w:sz w:val="28"/>
+                <w:szCs w:val="28"/>
+              </w:rPr>
+              <w:t>А-Я</w:t>
+            </w:r>
+            <w:r>
+              <w:rPr>
+                <w:rFonts w:ascii="Times New Roman" w:hAnsi="Times New Roman" w:cs="Times New Roman"/>
+                <w:sz w:val="28"/>
+                <w:szCs w:val="28"/>
+              </w:rPr>
+              <w:t>|</w:t>
+            </w:r>
+            <w:r>
+              <w:rPr>
+                <w:rFonts w:ascii="Times New Roman" w:hAnsi="Times New Roman" w:cs="Times New Roman"/>
+                <w:sz w:val="28"/>
+                <w:szCs w:val="28"/>
+              </w:rPr>
+              <w:t>а-я</w:t>
+            </w:r>
+            <w:r>
+              <w:rPr>
+                <w:rFonts w:ascii="Times New Roman" w:hAnsi="Times New Roman" w:cs="Times New Roman"/>
+                <w:sz w:val="28"/>
+                <w:szCs w:val="28"/>
+              </w:rPr>
+              <w:t>|0-9|!-</w:t>
+            </w:r>
+            <w:r>
+              <w:rPr>
+                <w:rFonts w:ascii="Times New Roman" w:hAnsi="Times New Roman" w:cs="Times New Roman"/>
+                <w:sz w:val="28"/>
+                <w:szCs w:val="28"/>
+                <w:lang w:val="en-US"/>
+              </w:rPr>
+              <w:t>/]</w:t>
+            </w:r>
+            <w:r>
+              <w:rPr>
+                <w:rFonts w:ascii="Times New Roman" w:hAnsi="Times New Roman" w:cs="Times New Roman"/>
+                <w:sz w:val="28"/>
+                <w:szCs w:val="28"/>
+              </w:rPr>
+              <w:t>*</w:t>
+            </w:r>
+          </w:p>
+        </w:tc>
+        <w:tc>
+          <w:tcPr>
+            <w:tcW w:w="2551" w:type="dxa"/>
+          </w:tcPr>
+          <w:p>
+            <w:pPr>
+              <w:pStyle w:val="a4"/>
+              <w:shd w:val="clear" w:color="auto" w:fill="FFFFFF" w:themeFill="background1"/>
+              <w:jc w:val="both"/>
+              <w:rPr>
+                <w:rFonts w:ascii="Times New Roman" w:hAnsi="Times New Roman" w:cs="Times New Roman"/>
+                <w:sz w:val="28"/>
+                <w:szCs w:val="28"/>
+              </w:rPr>
+            </w:pPr>
+            <w:r>
+              <w:rPr>
+                <w:rFonts w:ascii="Times New Roman" w:hAnsi="Times New Roman" w:cs="Times New Roman"/>
+                <w:sz w:val="28"/>
+                <w:szCs w:val="28"/>
+              </w:rPr>
+              <w:t>Строковые литералы, максимальная длина строки 255 символов</w:t>
+            </w:r>
+          </w:p>
+        </w:tc>
+        <w:tc>
+          <w:tcPr>
+            <w:tcW w:w="2630" w:type="dxa"/>
+          </w:tcPr>
+          <w:p>
+            <w:pPr>
+              <w:pStyle w:val="a4"/>
+              <w:shd w:val="clear" w:color="auto" w:fill="FFFFFF" w:themeFill="background1"/>
+              <w:jc w:val="both"/>
+              <w:rPr>
+                <w:rFonts w:ascii="Times New Roman" w:hAnsi="Times New Roman" w:cs="Times New Roman"/>
+                <w:sz w:val="28"/>
+                <w:szCs w:val="28"/>
+                <w:lang w:val="en-GB"/>
+              </w:rPr>
+            </w:pPr>
+            <w:r>
+              <w:rPr>
+                <w:rFonts w:ascii="Times New Roman" w:hAnsi="Times New Roman" w:cs="Times New Roman"/>
+                <w:sz w:val="28"/>
+                <w:szCs w:val="28"/>
+                <w:lang w:val="en-GB"/>
+              </w:rPr>
+              <w:t>output “aaa”</w:t>
             </w:r>
           </w:p>
         </w:tc>
@@ -13731,16 +14319,7 @@
           <w:sz w:val="28"/>
           <w:szCs w:val="28"/>
         </w:rPr>
-        <w:t xml:space="preserve">ых переменных в разных блоках, </w:t>
-      </w:r>
-      <w:r>
-        <w:rPr>
-          <w:rFonts w:ascii="Times New Roman" w:hAnsi="Times New Roman" w:cs="Times New Roman"/>
-          <w:sz w:val="28"/>
-          <w:szCs w:val="28"/>
-        </w:rPr>
-        <w:lastRenderedPageBreak/>
-        <w:t>т. к. переменные, объявленные в одной функции, недоступны в другой.</w:t>
+        <w:t>ых переменных в разных блоках, т. к. переменные, объявленные в одной функции, недоступны в другой.</w:t>
       </w:r>
       <w:r>
         <w:rPr>
@@ -13756,15 +14335,23 @@
           <w:sz w:val="28"/>
           <w:szCs w:val="28"/>
         </w:rPr>
-        <w:t xml:space="preserve"> запись в специальное поле</w:t>
-      </w:r>
-      <w:r>
-        <w:rPr>
-          <w:rFonts w:ascii="Times New Roman" w:hAnsi="Times New Roman" w:cs="Times New Roman"/>
-          <w:sz w:val="28"/>
-          <w:szCs w:val="28"/>
-        </w:rPr>
-        <w:t xml:space="preserve"> – название функции, в которой она объявлена.</w:t>
+        <w:t xml:space="preserve"> </w:t>
+      </w:r>
+      <w:r>
+        <w:rPr>
+          <w:rFonts w:ascii="Times New Roman" w:hAnsi="Times New Roman" w:cs="Times New Roman"/>
+          <w:sz w:val="28"/>
+          <w:szCs w:val="28"/>
+        </w:rPr>
+        <w:t>префикс –</w:t>
+      </w:r>
+      <w:r>
+        <w:rPr>
+          <w:rFonts w:ascii="Times New Roman" w:hAnsi="Times New Roman" w:cs="Times New Roman"/>
+          <w:sz w:val="28"/>
+          <w:szCs w:val="28"/>
+        </w:rPr>
+        <w:t xml:space="preserve"> название функции, в которой она объявлена.</w:t>
       </w:r>
     </w:p>
     <w:p>
@@ -14078,7 +14665,15 @@
                 <w:sz w:val="28"/>
                 <w:szCs w:val="28"/>
               </w:rPr>
-              <w:t xml:space="preserve">руются нулём, переменные типа </w:t>
+              <w:t>руются нулём, переменные типа</w:t>
+            </w:r>
+            <w:r>
+              <w:rPr>
+                <w:rFonts w:ascii="Times New Roman" w:hAnsi="Times New Roman" w:cs="Times New Roman"/>
+                <w:sz w:val="28"/>
+                <w:szCs w:val="28"/>
+              </w:rPr>
+              <w:t xml:space="preserve"> </w:t>
             </w:r>
             <w:r>
               <w:rPr>
@@ -14087,7 +14682,7 @@
                 <w:szCs w:val="28"/>
                 <w:lang w:val="en-GB"/>
               </w:rPr>
-              <w:t>symbol</w:t>
+              <w:t>char</w:t>
             </w:r>
             <w:r>
               <w:rPr>
@@ -14097,8 +14692,14 @@
               </w:rPr>
               <w:t xml:space="preserve"> </w:t>
             </w:r>
-            <w:bookmarkStart w:id="48" w:name="_GoBack"/>
-            <w:bookmarkEnd w:id="48"/>
+            <w:r>
+              <w:rPr>
+                <w:rFonts w:ascii="Times New Roman" w:hAnsi="Times New Roman" w:cs="Times New Roman"/>
+                <w:sz w:val="28"/>
+                <w:szCs w:val="28"/>
+              </w:rPr>
+              <w:t xml:space="preserve"> </w:t>
+            </w:r>
             <w:r>
               <w:rPr>
                 <w:rFonts w:ascii="Times New Roman" w:hAnsi="Times New Roman" w:cs="Times New Roman"/>
@@ -14459,10 +15060,10 @@
           <w:sz w:val="28"/>
         </w:rPr>
       </w:pPr>
-      <w:bookmarkStart w:id="49" w:name="_Toc469840247"/>
-      <w:bookmarkStart w:id="50" w:name="_Toc469841126"/>
-      <w:bookmarkStart w:id="51" w:name="_Toc469842890"/>
-      <w:bookmarkStart w:id="52" w:name="_Toc501385927"/>
+      <w:bookmarkStart w:id="48" w:name="_Toc469840247"/>
+      <w:bookmarkStart w:id="49" w:name="_Toc469841126"/>
+      <w:bookmarkStart w:id="50" w:name="_Toc469842890"/>
+      <w:bookmarkStart w:id="51" w:name="_Toc501385927"/>
       <w:r>
         <w:rPr>
           <w:rFonts w:ascii="Times New Roman" w:hAnsi="Times New Roman" w:cs="Times New Roman"/>
@@ -14472,10 +15073,10 @@
         </w:rPr>
         <w:t>Инструкции языка</w:t>
       </w:r>
+      <w:bookmarkEnd w:id="48"/>
       <w:bookmarkEnd w:id="49"/>
       <w:bookmarkEnd w:id="50"/>
       <w:bookmarkEnd w:id="51"/>
-      <w:bookmarkEnd w:id="52"/>
     </w:p>
     <w:p>
       <w:pPr>
@@ -15062,6 +15663,23 @@
                 <w:rFonts w:ascii="Times New Roman" w:hAnsi="Times New Roman" w:cs="Times New Roman"/>
                 <w:sz w:val="28"/>
                 <w:szCs w:val="28"/>
+                <w:lang w:val="en-GB"/>
+              </w:rPr>
+              <w:t>func</w:t>
+            </w:r>
+            <w:r>
+              <w:rPr>
+                <w:rFonts w:ascii="Times New Roman" w:hAnsi="Times New Roman" w:cs="Times New Roman"/>
+                <w:sz w:val="28"/>
+                <w:szCs w:val="28"/>
+              </w:rPr>
+              <w:t xml:space="preserve"> </w:t>
+            </w:r>
+            <w:r>
+              <w:rPr>
+                <w:rFonts w:ascii="Times New Roman" w:hAnsi="Times New Roman" w:cs="Times New Roman"/>
+                <w:sz w:val="28"/>
+                <w:szCs w:val="28"/>
               </w:rPr>
               <w:t>&lt;идентификатор&gt; (&lt;</w:t>
             </w:r>
@@ -15186,6 +15804,7 @@
                 <w:sz w:val="28"/>
                 <w:szCs w:val="28"/>
               </w:rPr>
+              <w:lastRenderedPageBreak/>
               <w:t>}</w:t>
             </w:r>
           </w:p>
@@ -15214,6 +15833,7 @@
                 <w:sz w:val="28"/>
                 <w:szCs w:val="28"/>
               </w:rPr>
+              <w:lastRenderedPageBreak/>
               <w:t>Возврат из подпрограммы</w:t>
             </w:r>
           </w:p>
@@ -15322,7 +15942,7 @@
                 <w:szCs w:val="28"/>
                 <w:lang w:val="en-US"/>
               </w:rPr>
-              <w:t>until</w:t>
+              <w:t>while</w:t>
             </w:r>
             <w:r>
               <w:rPr>
@@ -15384,15 +16004,15 @@
                 <w:sz w:val="28"/>
                 <w:szCs w:val="28"/>
               </w:rPr>
-              <w:t xml:space="preserve"> целочисленных</w:t>
-            </w:r>
-            <w:r>
-              <w:rPr>
-                <w:rFonts w:ascii="Times New Roman" w:hAnsi="Times New Roman" w:cs="Times New Roman"/>
-                <w:sz w:val="28"/>
-                <w:szCs w:val="28"/>
-              </w:rPr>
-              <w:t xml:space="preserve"> данных</w:t>
+              <w:t xml:space="preserve"> </w:t>
+            </w:r>
+            <w:r>
+              <w:rPr>
+                <w:rFonts w:ascii="Times New Roman" w:hAnsi="Times New Roman" w:cs="Times New Roman"/>
+                <w:sz w:val="28"/>
+                <w:szCs w:val="28"/>
+              </w:rPr>
+              <w:t>данных</w:t>
             </w:r>
             <w:r>
               <w:rPr>
@@ -15428,68 +16048,7 @@
                 <w:szCs w:val="28"/>
                 <w:lang w:val="en-US"/>
               </w:rPr>
-              <w:t>sayi</w:t>
-            </w:r>
-            <w:r>
-              <w:rPr>
-                <w:rFonts w:ascii="Times New Roman" w:hAnsi="Times New Roman" w:cs="Times New Roman"/>
-                <w:sz w:val="28"/>
-                <w:szCs w:val="28"/>
-              </w:rPr>
-              <w:t xml:space="preserve"> (&lt;идентификатор&gt; / &lt;литерал&gt;</w:t>
-            </w:r>
-            <w:r>
-              <w:rPr>
-                <w:rFonts w:ascii="Times New Roman" w:hAnsi="Times New Roman" w:cs="Times New Roman"/>
-                <w:sz w:val="28"/>
-                <w:szCs w:val="28"/>
-                <w:lang w:val="be-BY"/>
-              </w:rPr>
-              <w:t>)</w:t>
-            </w:r>
-            <w:r>
-              <w:rPr>
-                <w:rFonts w:ascii="Times New Roman" w:hAnsi="Times New Roman" w:cs="Times New Roman"/>
-                <w:sz w:val="28"/>
-                <w:szCs w:val="28"/>
-              </w:rPr>
-              <w:t>;</w:t>
-            </w:r>
-          </w:p>
-        </w:tc>
-      </w:tr>
-      <w:tr>
-        <w:tc>
-          <w:tcPr>
-            <w:tcW w:w="3261" w:type="dxa"/>
-            <w:vAlign w:val="center"/>
-          </w:tcPr>
-          <w:p>
-            <w:pPr>
-              <w:pStyle w:val="a4"/>
-              <w:shd w:val="clear" w:color="auto" w:fill="FFFFFF" w:themeFill="background1"/>
-              <w:jc w:val="both"/>
-              <w:rPr>
-                <w:rFonts w:ascii="Times New Roman" w:hAnsi="Times New Roman" w:cs="Times New Roman"/>
-                <w:sz w:val="28"/>
-                <w:szCs w:val="28"/>
-              </w:rPr>
-            </w:pPr>
-            <w:r>
-              <w:rPr>
-                <w:rFonts w:ascii="Times New Roman" w:hAnsi="Times New Roman" w:cs="Times New Roman"/>
-                <w:sz w:val="28"/>
-                <w:szCs w:val="28"/>
-              </w:rPr>
-              <w:t>Вывод</w:t>
-            </w:r>
-            <w:r>
-              <w:rPr>
-                <w:rFonts w:ascii="Times New Roman" w:hAnsi="Times New Roman" w:cs="Times New Roman"/>
-                <w:sz w:val="28"/>
-                <w:szCs w:val="28"/>
-              </w:rPr>
-              <w:t xml:space="preserve"> символьных</w:t>
+              <w:t>output</w:t>
             </w:r>
             <w:r>
               <w:rPr>
@@ -15505,58 +16064,7 @@
                 <w:sz w:val="28"/>
                 <w:szCs w:val="28"/>
               </w:rPr>
-              <w:t>данных</w:t>
-            </w:r>
-          </w:p>
-        </w:tc>
-        <w:tc>
-          <w:tcPr>
-            <w:tcW w:w="6804" w:type="dxa"/>
-          </w:tcPr>
-          <w:p>
-            <w:pPr>
-              <w:pStyle w:val="a4"/>
-              <w:shd w:val="clear" w:color="auto" w:fill="FFFFFF" w:themeFill="background1"/>
-              <w:jc w:val="both"/>
-              <w:rPr>
-                <w:rFonts w:ascii="Times New Roman" w:hAnsi="Times New Roman" w:cs="Times New Roman"/>
-                <w:sz w:val="28"/>
-                <w:szCs w:val="28"/>
-              </w:rPr>
-            </w:pPr>
-            <w:r>
-              <w:rPr>
-                <w:rFonts w:ascii="Times New Roman" w:hAnsi="Times New Roman" w:cs="Times New Roman"/>
-                <w:sz w:val="28"/>
-                <w:szCs w:val="28"/>
-                <w:lang w:val="en-US"/>
-              </w:rPr>
-              <w:t>says</w:t>
-            </w:r>
-            <w:r>
-              <w:rPr>
-                <w:rFonts w:ascii="Times New Roman" w:hAnsi="Times New Roman" w:cs="Times New Roman"/>
-                <w:sz w:val="28"/>
-                <w:szCs w:val="28"/>
-              </w:rPr>
-              <w:t xml:space="preserve"> (&lt;идентификатор&gt; / &lt;литерал&gt;</w:t>
-            </w:r>
-            <w:r>
-              <w:rPr>
-                <w:rFonts w:ascii="Times New Roman" w:hAnsi="Times New Roman" w:cs="Times New Roman"/>
-                <w:sz w:val="28"/>
-                <w:szCs w:val="28"/>
-                <w:lang w:val="be-BY"/>
-              </w:rPr>
-              <w:t>)</w:t>
-            </w:r>
-            <w:r>
-              <w:rPr>
-                <w:rFonts w:ascii="Times New Roman" w:hAnsi="Times New Roman" w:cs="Times New Roman"/>
-                <w:sz w:val="28"/>
-                <w:szCs w:val="28"/>
-              </w:rPr>
-              <w:t>;</w:t>
+              <w:t>&lt;идентификатор&gt; / &lt;литерал&gt;;</w:t>
             </w:r>
           </w:p>
         </w:tc>
@@ -15586,10 +16094,10 @@
         </w:rPr>
         <w:br w:type="column"/>
       </w:r>
-      <w:bookmarkStart w:id="53" w:name="_Toc469840248"/>
-      <w:bookmarkStart w:id="54" w:name="_Toc469841127"/>
-      <w:bookmarkStart w:id="55" w:name="_Toc469842891"/>
-      <w:bookmarkStart w:id="56" w:name="_Toc501385928"/>
+      <w:bookmarkStart w:id="52" w:name="_Toc469840248"/>
+      <w:bookmarkStart w:id="53" w:name="_Toc469841127"/>
+      <w:bookmarkStart w:id="54" w:name="_Toc469842891"/>
+      <w:bookmarkStart w:id="55" w:name="_Toc501385928"/>
       <w:r>
         <w:rPr>
           <w:rFonts w:ascii="Times New Roman" w:hAnsi="Times New Roman" w:cs="Times New Roman"/>
@@ -15599,10 +16107,10 @@
         <w:lastRenderedPageBreak/>
         <w:t>Операции языка</w:t>
       </w:r>
+      <w:bookmarkEnd w:id="52"/>
       <w:bookmarkEnd w:id="53"/>
       <w:bookmarkEnd w:id="54"/>
       <w:bookmarkEnd w:id="55"/>
-      <w:bookmarkEnd w:id="56"/>
     </w:p>
     <w:p>
       <w:pPr>
@@ -16030,6 +16538,64 @@
               <w:t>)</w:t>
             </w:r>
           </w:p>
+          <w:p>
+            <w:pPr>
+              <w:pStyle w:val="a4"/>
+              <w:shd w:val="clear" w:color="auto" w:fill="FFFFFF" w:themeFill="background1"/>
+              <w:jc w:val="both"/>
+              <w:rPr>
+                <w:rFonts w:ascii="Times New Roman" w:hAnsi="Times New Roman" w:cs="Times New Roman"/>
+                <w:sz w:val="28"/>
+                <w:szCs w:val="28"/>
+                <w:lang w:val="en-US"/>
+              </w:rPr>
+            </w:pPr>
+            <w:r>
+              <w:rPr>
+                <w:rFonts w:ascii="Times New Roman" w:hAnsi="Times New Roman" w:cs="Times New Roman"/>
+                <w:sz w:val="28"/>
+                <w:szCs w:val="28"/>
+                <w:lang w:val="en-US"/>
+              </w:rPr>
+              <w:t>(</w:t>
+            </w:r>
+            <w:r>
+              <w:rPr>
+                <w:rFonts w:ascii="Times New Roman" w:hAnsi="Times New Roman" w:cs="Times New Roman"/>
+                <w:sz w:val="28"/>
+                <w:szCs w:val="28"/>
+                <w:lang w:val="en-US"/>
+              </w:rPr>
+              <w:t>str</w:t>
+            </w:r>
+            <w:r>
+              <w:rPr>
+                <w:rFonts w:ascii="Times New Roman" w:hAnsi="Times New Roman" w:cs="Times New Roman"/>
+                <w:sz w:val="28"/>
+                <w:szCs w:val="28"/>
+                <w:lang w:val="en-US"/>
+              </w:rPr>
+              <w:t>,</w:t>
+            </w:r>
+            <w:r>
+              <w:rPr>
+                <w:rFonts w:ascii="Times New Roman" w:hAnsi="Times New Roman" w:cs="Times New Roman"/>
+                <w:sz w:val="28"/>
+                <w:szCs w:val="28"/>
+                <w:lang w:val="en-US"/>
+              </w:rPr>
+              <w:t xml:space="preserve"> str</w:t>
+            </w:r>
+            <w:r>
+              <w:rPr>
+                <w:rFonts w:ascii="Times New Roman" w:hAnsi="Times New Roman" w:cs="Times New Roman"/>
+                <w:sz w:val="28"/>
+                <w:szCs w:val="28"/>
+                <w:lang w:val="en-US"/>
+              </w:rPr>
+              <w:t>)</w:t>
+            </w:r>
+          </w:p>
         </w:tc>
         <w:tc>
           <w:tcPr>
@@ -16113,10 +16679,9 @@
                 <w:rFonts w:ascii="Times New Roman" w:hAnsi="Times New Roman" w:cs="Times New Roman"/>
                 <w:sz w:val="28"/>
                 <w:szCs w:val="28"/>
-                <w:highlight w:val="yellow"/>
-                <w:lang w:val="en-US"/>
-              </w:rPr>
-              <w:t>&lt;</w:t>
+                <w:lang w:val="en-US"/>
+              </w:rPr>
+              <w:t>&lt;,&gt;</w:t>
             </w:r>
           </w:p>
         </w:tc>
@@ -16141,9 +16706,64 @@
                 <w:rFonts w:ascii="Times New Roman" w:hAnsi="Times New Roman" w:cs="Times New Roman"/>
                 <w:sz w:val="28"/>
                 <w:szCs w:val="28"/>
-                <w:highlight w:val="yellow"/>
-              </w:rPr>
-              <w:t>Знак «меньше» для условной инструкции</w:t>
+              </w:rPr>
+              <w:t>Знак</w:t>
+            </w:r>
+            <w:r>
+              <w:rPr>
+                <w:rFonts w:ascii="Times New Roman" w:hAnsi="Times New Roman" w:cs="Times New Roman"/>
+                <w:sz w:val="28"/>
+                <w:szCs w:val="28"/>
+              </w:rPr>
+              <w:t>и</w:t>
+            </w:r>
+            <w:r>
+              <w:rPr>
+                <w:rFonts w:ascii="Times New Roman" w:hAnsi="Times New Roman" w:cs="Times New Roman"/>
+                <w:sz w:val="28"/>
+                <w:szCs w:val="28"/>
+              </w:rPr>
+              <w:t xml:space="preserve"> </w:t>
+            </w:r>
+            <w:r>
+              <w:rPr>
+                <w:rFonts w:ascii="Times New Roman" w:hAnsi="Times New Roman" w:cs="Times New Roman"/>
+                <w:sz w:val="28"/>
+                <w:szCs w:val="28"/>
+              </w:rPr>
+              <w:t>«</w:t>
+            </w:r>
+            <w:r>
+              <w:rPr>
+                <w:rFonts w:ascii="Times New Roman" w:hAnsi="Times New Roman" w:cs="Times New Roman"/>
+                <w:sz w:val="28"/>
+                <w:szCs w:val="28"/>
+              </w:rPr>
+              <w:t>больше</w:t>
+            </w:r>
+            <w:r>
+              <w:rPr>
+                <w:rFonts w:ascii="Times New Roman" w:hAnsi="Times New Roman" w:cs="Times New Roman"/>
+                <w:sz w:val="28"/>
+                <w:szCs w:val="28"/>
+              </w:rPr>
+              <w:t>»</w:t>
+            </w:r>
+            <w:r>
+              <w:rPr>
+                <w:rFonts w:ascii="Times New Roman" w:hAnsi="Times New Roman" w:cs="Times New Roman"/>
+                <w:sz w:val="28"/>
+                <w:szCs w:val="28"/>
+              </w:rPr>
+              <w:t xml:space="preserve">, </w:t>
+            </w:r>
+            <w:r>
+              <w:rPr>
+                <w:rFonts w:ascii="Times New Roman" w:hAnsi="Times New Roman" w:cs="Times New Roman"/>
+                <w:sz w:val="28"/>
+                <w:szCs w:val="28"/>
+              </w:rPr>
+              <w:t>«меньше» для условной инструкции</w:t>
             </w:r>
           </w:p>
         </w:tc>
@@ -16160,7 +16780,6 @@
                 <w:rFonts w:ascii="Times New Roman" w:hAnsi="Times New Roman" w:cs="Times New Roman"/>
                 <w:sz w:val="28"/>
                 <w:szCs w:val="28"/>
-                <w:lang w:val="en-US"/>
               </w:rPr>
             </w:pPr>
             <w:r>
@@ -16185,7 +16804,6 @@
                 <w:rFonts w:ascii="Times New Roman" w:hAnsi="Times New Roman" w:cs="Times New Roman"/>
                 <w:sz w:val="28"/>
                 <w:szCs w:val="28"/>
-                <w:lang w:val="en-US"/>
               </w:rPr>
               <w:t xml:space="preserve">, </w:t>
             </w:r>
@@ -16203,7 +16821,51 @@
                 <w:rFonts w:ascii="Times New Roman" w:hAnsi="Times New Roman" w:cs="Times New Roman"/>
                 <w:sz w:val="28"/>
                 <w:szCs w:val="28"/>
-                <w:lang w:val="en-US"/>
+              </w:rPr>
+              <w:t>)</w:t>
+            </w:r>
+          </w:p>
+          <w:p>
+            <w:pPr>
+              <w:pStyle w:val="a4"/>
+              <w:shd w:val="clear" w:color="auto" w:fill="FFFFFF" w:themeFill="background1"/>
+              <w:jc w:val="both"/>
+              <w:rPr>
+                <w:rFonts w:ascii="Times New Roman" w:hAnsi="Times New Roman" w:cs="Times New Roman"/>
+                <w:sz w:val="28"/>
+                <w:szCs w:val="28"/>
+              </w:rPr>
+            </w:pPr>
+            <w:r>
+              <w:rPr>
+                <w:rFonts w:ascii="Times New Roman" w:hAnsi="Times New Roman" w:cs="Times New Roman"/>
+                <w:sz w:val="28"/>
+                <w:szCs w:val="28"/>
+              </w:rPr>
+              <w:t>(char</w:t>
+            </w:r>
+            <w:r>
+              <w:rPr>
+                <w:rFonts w:ascii="Times New Roman" w:hAnsi="Times New Roman" w:cs="Times New Roman"/>
+                <w:sz w:val="28"/>
+                <w:szCs w:val="28"/>
+              </w:rPr>
+              <w:t xml:space="preserve">, </w:t>
+            </w:r>
+            <w:r>
+              <w:rPr>
+                <w:rFonts w:ascii="Times New Roman" w:hAnsi="Times New Roman" w:cs="Times New Roman"/>
+                <w:sz w:val="28"/>
+                <w:szCs w:val="28"/>
+                <w:lang w:val="en-GB"/>
+              </w:rPr>
+              <w:t>char</w:t>
+            </w:r>
+            <w:r>
+              <w:rPr>
+                <w:rFonts w:ascii="Times New Roman" w:hAnsi="Times New Roman" w:cs="Times New Roman"/>
+                <w:sz w:val="28"/>
+                <w:szCs w:val="28"/>
               </w:rPr>
               <w:t>)</w:t>
             </w:r>
@@ -16222,57 +16884,66 @@
                 <w:rFonts w:ascii="Times New Roman" w:hAnsi="Times New Roman" w:cs="Times New Roman"/>
                 <w:sz w:val="28"/>
                 <w:szCs w:val="28"/>
-                <w:lang w:val="en-US"/>
-              </w:rPr>
-            </w:pPr>
-            <w:r>
-              <w:rPr>
-                <w:rFonts w:ascii="Times New Roman" w:hAnsi="Times New Roman" w:cs="Times New Roman"/>
-                <w:sz w:val="28"/>
-                <w:szCs w:val="28"/>
-                <w:lang w:val="en-US"/>
-              </w:rPr>
-              <w:t xml:space="preserve">if (sum &lt; diff) </w:t>
-            </w:r>
-            <w:r>
-              <w:rPr>
-                <w:rFonts w:ascii="Times New Roman" w:hAnsi="Times New Roman" w:cs="Times New Roman"/>
-                <w:sz w:val="28"/>
-                <w:szCs w:val="28"/>
-                <w:lang w:val="en-US"/>
-              </w:rPr>
-              <w:t>{…}</w:t>
-            </w:r>
-          </w:p>
-          <w:p>
-            <w:pPr>
-              <w:pStyle w:val="a4"/>
-              <w:shd w:val="clear" w:color="auto" w:fill="FFFFFF" w:themeFill="background1"/>
-              <w:jc w:val="both"/>
-              <w:rPr>
-                <w:rFonts w:ascii="Times New Roman" w:hAnsi="Times New Roman" w:cs="Times New Roman"/>
-                <w:sz w:val="28"/>
-                <w:szCs w:val="28"/>
-                <w:lang w:val="en-US"/>
-              </w:rPr>
-            </w:pPr>
-            <w:r>
-              <w:rPr>
-                <w:rFonts w:ascii="Times New Roman" w:hAnsi="Times New Roman" w:cs="Times New Roman"/>
-                <w:sz w:val="28"/>
-                <w:szCs w:val="28"/>
-                <w:lang w:val="en-US"/>
-              </w:rPr>
-              <w:t xml:space="preserve">else </w:t>
-            </w:r>
-            <w:r>
-              <w:rPr>
-                <w:rFonts w:ascii="Times New Roman" w:hAnsi="Times New Roman" w:cs="Times New Roman"/>
-                <w:sz w:val="28"/>
-                <w:szCs w:val="28"/>
-                <w:lang w:val="en-US"/>
-              </w:rPr>
-              <w:t>{…}</w:t>
+              </w:rPr>
+            </w:pPr>
+            <w:r>
+              <w:rPr>
+                <w:rFonts w:ascii="Times New Roman" w:hAnsi="Times New Roman" w:cs="Times New Roman"/>
+                <w:sz w:val="28"/>
+                <w:szCs w:val="28"/>
+                <w:lang w:val="en-US"/>
+              </w:rPr>
+              <w:t>while</w:t>
+            </w:r>
+            <w:r>
+              <w:rPr>
+                <w:rFonts w:ascii="Times New Roman" w:hAnsi="Times New Roman" w:cs="Times New Roman"/>
+                <w:sz w:val="28"/>
+                <w:szCs w:val="28"/>
+              </w:rPr>
+              <w:t>(</w:t>
+            </w:r>
+            <w:r>
+              <w:rPr>
+                <w:rFonts w:ascii="Times New Roman" w:hAnsi="Times New Roman" w:cs="Times New Roman"/>
+                <w:sz w:val="28"/>
+                <w:szCs w:val="28"/>
+                <w:lang w:val="en-US"/>
+              </w:rPr>
+              <w:t>sum</w:t>
+            </w:r>
+            <w:r>
+              <w:rPr>
+                <w:rFonts w:ascii="Times New Roman" w:hAnsi="Times New Roman" w:cs="Times New Roman"/>
+                <w:sz w:val="28"/>
+                <w:szCs w:val="28"/>
+              </w:rPr>
+              <w:t xml:space="preserve"> &lt; </w:t>
+            </w:r>
+            <w:r>
+              <w:rPr>
+                <w:rFonts w:ascii="Times New Roman" w:hAnsi="Times New Roman" w:cs="Times New Roman"/>
+                <w:sz w:val="28"/>
+                <w:szCs w:val="28"/>
+                <w:lang w:val="en-US"/>
+              </w:rPr>
+              <w:t>diff</w:t>
+            </w:r>
+            <w:r>
+              <w:rPr>
+                <w:rFonts w:ascii="Times New Roman" w:hAnsi="Times New Roman" w:cs="Times New Roman"/>
+                <w:sz w:val="28"/>
+                <w:szCs w:val="28"/>
+              </w:rPr>
+              <w:t xml:space="preserve">) </w:t>
+            </w:r>
+            <w:r>
+              <w:rPr>
+                <w:rFonts w:ascii="Times New Roman" w:hAnsi="Times New Roman" w:cs="Times New Roman"/>
+                <w:sz w:val="28"/>
+                <w:szCs w:val="28"/>
+              </w:rPr>
+              <w:t>[…]</w:t>
             </w:r>
           </w:p>
         </w:tc>
@@ -16370,17 +17041,75 @@
                 <w:rFonts w:ascii="Times New Roman" w:hAnsi="Times New Roman" w:cs="Times New Roman"/>
                 <w:sz w:val="28"/>
                 <w:szCs w:val="28"/>
-                <w:lang w:val="en-US"/>
-              </w:rPr>
-            </w:pPr>
-            <w:r>
-              <w:rPr>
-                <w:rFonts w:ascii="Times New Roman" w:hAnsi="Times New Roman" w:cs="Times New Roman"/>
-                <w:sz w:val="28"/>
-                <w:szCs w:val="28"/>
-                <w:lang w:val="en-US"/>
-              </w:rPr>
-              <w:t>sum = (a + b) * c;</w:t>
+              </w:rPr>
+            </w:pPr>
+            <w:r>
+              <w:rPr>
+                <w:rFonts w:ascii="Times New Roman" w:hAnsi="Times New Roman" w:cs="Times New Roman"/>
+                <w:sz w:val="28"/>
+                <w:szCs w:val="28"/>
+                <w:lang w:val="en-US"/>
+              </w:rPr>
+              <w:t>sum</w:t>
+            </w:r>
+            <w:r>
+              <w:rPr>
+                <w:rFonts w:ascii="Times New Roman" w:hAnsi="Times New Roman" w:cs="Times New Roman"/>
+                <w:sz w:val="28"/>
+                <w:szCs w:val="28"/>
+              </w:rPr>
+              <w:t xml:space="preserve"> = (</w:t>
+            </w:r>
+            <w:r>
+              <w:rPr>
+                <w:rFonts w:ascii="Times New Roman" w:hAnsi="Times New Roman" w:cs="Times New Roman"/>
+                <w:sz w:val="28"/>
+                <w:szCs w:val="28"/>
+                <w:lang w:val="en-US"/>
+              </w:rPr>
+              <w:t>a</w:t>
+            </w:r>
+            <w:r>
+              <w:rPr>
+                <w:rFonts w:ascii="Times New Roman" w:hAnsi="Times New Roman" w:cs="Times New Roman"/>
+                <w:sz w:val="28"/>
+                <w:szCs w:val="28"/>
+              </w:rPr>
+              <w:t xml:space="preserve"> + </w:t>
+            </w:r>
+            <w:r>
+              <w:rPr>
+                <w:rFonts w:ascii="Times New Roman" w:hAnsi="Times New Roman" w:cs="Times New Roman"/>
+                <w:sz w:val="28"/>
+                <w:szCs w:val="28"/>
+                <w:lang w:val="en-US"/>
+              </w:rPr>
+              <w:t>b</w:t>
+            </w:r>
+            <w:r>
+              <w:rPr>
+                <w:rFonts w:ascii="Times New Roman" w:hAnsi="Times New Roman" w:cs="Times New Roman"/>
+                <w:sz w:val="28"/>
+                <w:szCs w:val="28"/>
+              </w:rPr>
+              <w:t xml:space="preserve">) * </w:t>
+            </w:r>
+            <w:r>
+              <w:rPr>
+                <w:rFonts w:ascii="Times New Roman" w:hAnsi="Times New Roman" w:cs="Times New Roman"/>
+                <w:sz w:val="28"/>
+                <w:szCs w:val="28"/>
+                <w:lang w:val="en-US"/>
+              </w:rPr>
+              <w:t>c</w:t>
+            </w:r>
+            <w:r>
+              <w:rPr>
+                <w:rFonts w:ascii="Times New Roman" w:hAnsi="Times New Roman" w:cs="Times New Roman"/>
+                <w:sz w:val="28"/>
+                <w:szCs w:val="28"/>
+              </w:rPr>
+              <w:t>;</w:t>
             </w:r>
           </w:p>
         </w:tc>
@@ -16530,7 +17259,7 @@
                 <w:rFonts w:ascii="Times New Roman" w:hAnsi="Times New Roman" w:cs="Times New Roman"/>
                 <w:sz w:val="28"/>
                 <w:szCs w:val="28"/>
-                <w:lang w:val="en-US"/>
+                <w:lang w:val="en-GB"/>
               </w:rPr>
             </w:pPr>
             <w:r>
@@ -16555,7 +17284,6 @@
                 <w:rFonts w:ascii="Times New Roman" w:hAnsi="Times New Roman" w:cs="Times New Roman"/>
                 <w:sz w:val="28"/>
                 <w:szCs w:val="28"/>
-                <w:lang w:val="en-US"/>
               </w:rPr>
               <w:t xml:space="preserve">, </w:t>
             </w:r>
@@ -16573,7 +17301,61 @@
                 <w:rFonts w:ascii="Times New Roman" w:hAnsi="Times New Roman" w:cs="Times New Roman"/>
                 <w:sz w:val="28"/>
                 <w:szCs w:val="28"/>
-                <w:lang w:val="en-US"/>
+              </w:rPr>
+              <w:t>)</w:t>
+            </w:r>
+          </w:p>
+          <w:p>
+            <w:pPr>
+              <w:pStyle w:val="a4"/>
+              <w:shd w:val="clear" w:color="auto" w:fill="FFFFFF" w:themeFill="background1"/>
+              <w:jc w:val="both"/>
+              <w:rPr>
+                <w:rFonts w:ascii="Times New Roman" w:hAnsi="Times New Roman" w:cs="Times New Roman"/>
+                <w:sz w:val="28"/>
+                <w:szCs w:val="28"/>
+                <w:lang w:val="en-GB"/>
+              </w:rPr>
+            </w:pPr>
+            <w:r>
+              <w:rPr>
+                <w:rFonts w:ascii="Times New Roman" w:hAnsi="Times New Roman" w:cs="Times New Roman"/>
+                <w:sz w:val="28"/>
+                <w:szCs w:val="28"/>
+              </w:rPr>
+              <w:t>(</w:t>
+            </w:r>
+            <w:r>
+              <w:rPr>
+                <w:rFonts w:ascii="Times New Roman" w:hAnsi="Times New Roman" w:cs="Times New Roman"/>
+                <w:sz w:val="28"/>
+                <w:szCs w:val="28"/>
+                <w:lang w:val="en-GB"/>
+              </w:rPr>
+              <w:t>char</w:t>
+            </w:r>
+            <w:r>
+              <w:rPr>
+                <w:rFonts w:ascii="Times New Roman" w:hAnsi="Times New Roman" w:cs="Times New Roman"/>
+                <w:sz w:val="28"/>
+                <w:szCs w:val="28"/>
+              </w:rPr>
+              <w:t>,</w:t>
+            </w:r>
+            <w:r>
+              <w:rPr>
+                <w:rFonts w:ascii="Times New Roman" w:hAnsi="Times New Roman" w:cs="Times New Roman"/>
+                <w:sz w:val="28"/>
+                <w:szCs w:val="28"/>
+                <w:lang w:val="en-GB"/>
+              </w:rPr>
+              <w:t xml:space="preserve"> char</w:t>
+            </w:r>
+            <w:r>
+              <w:rPr>
+                <w:rFonts w:ascii="Times New Roman" w:hAnsi="Times New Roman" w:cs="Times New Roman"/>
+                <w:sz w:val="28"/>
+                <w:szCs w:val="28"/>
               </w:rPr>
               <w:t>)</w:t>
             </w:r>
@@ -16592,17 +17374,58 @@
                 <w:rFonts w:ascii="Times New Roman" w:hAnsi="Times New Roman" w:cs="Times New Roman"/>
                 <w:sz w:val="28"/>
                 <w:szCs w:val="28"/>
-                <w:lang w:val="en-US"/>
-              </w:rPr>
-            </w:pPr>
-            <w:r>
-              <w:rPr>
-                <w:rFonts w:ascii="Times New Roman" w:hAnsi="Times New Roman" w:cs="Times New Roman"/>
-                <w:sz w:val="28"/>
-                <w:szCs w:val="28"/>
-                <w:lang w:val="en-US"/>
-              </w:rPr>
-              <w:t>sum = a + b;</w:t>
+              </w:rPr>
+            </w:pPr>
+            <w:r>
+              <w:rPr>
+                <w:rFonts w:ascii="Times New Roman" w:hAnsi="Times New Roman" w:cs="Times New Roman"/>
+                <w:sz w:val="28"/>
+                <w:szCs w:val="28"/>
+                <w:lang w:val="en-US"/>
+              </w:rPr>
+              <w:t>sum</w:t>
+            </w:r>
+            <w:r>
+              <w:rPr>
+                <w:rFonts w:ascii="Times New Roman" w:hAnsi="Times New Roman" w:cs="Times New Roman"/>
+                <w:sz w:val="28"/>
+                <w:szCs w:val="28"/>
+              </w:rPr>
+              <w:t xml:space="preserve"> = </w:t>
+            </w:r>
+            <w:r>
+              <w:rPr>
+                <w:rFonts w:ascii="Times New Roman" w:hAnsi="Times New Roman" w:cs="Times New Roman"/>
+                <w:sz w:val="28"/>
+                <w:szCs w:val="28"/>
+                <w:lang w:val="en-US"/>
+              </w:rPr>
+              <w:t>a</w:t>
+            </w:r>
+            <w:r>
+              <w:rPr>
+                <w:rFonts w:ascii="Times New Roman" w:hAnsi="Times New Roman" w:cs="Times New Roman"/>
+                <w:sz w:val="28"/>
+                <w:szCs w:val="28"/>
+              </w:rPr>
+              <w:t xml:space="preserve"> + </w:t>
+            </w:r>
+            <w:r>
+              <w:rPr>
+                <w:rFonts w:ascii="Times New Roman" w:hAnsi="Times New Roman" w:cs="Times New Roman"/>
+                <w:sz w:val="28"/>
+                <w:szCs w:val="28"/>
+                <w:lang w:val="en-US"/>
+              </w:rPr>
+              <w:t>b</w:t>
+            </w:r>
+            <w:r>
+              <w:rPr>
+                <w:rFonts w:ascii="Times New Roman" w:hAnsi="Times New Roman" w:cs="Times New Roman"/>
+                <w:sz w:val="28"/>
+                <w:szCs w:val="28"/>
+              </w:rPr>
+              <w:t>;</w:t>
             </w:r>
           </w:p>
         </w:tc>
@@ -16654,7 +17477,7 @@
                 <w:sz w:val="28"/>
                 <w:szCs w:val="28"/>
               </w:rPr>
-              <w:t>Разность</w:t>
+              <w:t>Вычитание</w:t>
             </w:r>
           </w:p>
         </w:tc>
@@ -16770,7 +17593,7 @@
                 <w:sz w:val="28"/>
                 <w:szCs w:val="28"/>
               </w:rPr>
-              <w:t>&lt;&lt;</w:t>
+              <w:t>*</w:t>
             </w:r>
           </w:p>
         </w:tc>
@@ -16795,7 +17618,7 @@
                 <w:sz w:val="28"/>
                 <w:szCs w:val="28"/>
               </w:rPr>
-              <w:t>Сдвиг влево</w:t>
+              <w:t>Умножение</w:t>
             </w:r>
           </w:p>
         </w:tc>
@@ -16812,7 +17635,6 @@
                 <w:rFonts w:ascii="Times New Roman" w:hAnsi="Times New Roman" w:cs="Times New Roman"/>
                 <w:sz w:val="28"/>
                 <w:szCs w:val="28"/>
-                <w:lang w:val="en-US"/>
               </w:rPr>
             </w:pPr>
             <w:r>
@@ -16884,25 +17706,7 @@
                 <w:szCs w:val="28"/>
                 <w:lang w:val="en-US"/>
               </w:rPr>
-              <w:t xml:space="preserve">pr = a </w:t>
-            </w:r>
-            <w:r>
-              <w:rPr>
-                <w:rFonts w:ascii="Times New Roman" w:hAnsi="Times New Roman" w:cs="Times New Roman"/>
-                <w:sz w:val="28"/>
-                <w:szCs w:val="28"/>
-                <w:lang w:val="en-GB"/>
-              </w:rPr>
-              <w:t>&lt;&lt;</w:t>
-            </w:r>
-            <w:r>
-              <w:rPr>
-                <w:rFonts w:ascii="Times New Roman" w:hAnsi="Times New Roman" w:cs="Times New Roman"/>
-                <w:sz w:val="28"/>
-                <w:szCs w:val="28"/>
-                <w:lang w:val="en-US"/>
-              </w:rPr>
-              <w:t xml:space="preserve"> b;</w:t>
+              <w:t>mul = a*b</w:t>
             </w:r>
           </w:p>
         </w:tc>
@@ -16931,7 +17735,7 @@
                 <w:szCs w:val="28"/>
                 <w:lang w:val="en-GB"/>
               </w:rPr>
-              <w:t>&gt;&gt;</w:t>
+              <w:t>~</w:t>
             </w:r>
           </w:p>
         </w:tc>
@@ -16948,16 +17752,15 @@
                 <w:rFonts w:ascii="Times New Roman" w:hAnsi="Times New Roman" w:cs="Times New Roman"/>
                 <w:sz w:val="28"/>
                 <w:szCs w:val="28"/>
-                <w:lang w:val="en-GB"/>
-              </w:rPr>
-            </w:pPr>
-            <w:r>
-              <w:rPr>
-                <w:rFonts w:ascii="Times New Roman" w:hAnsi="Times New Roman" w:cs="Times New Roman"/>
-                <w:sz w:val="28"/>
-                <w:szCs w:val="28"/>
-              </w:rPr>
-              <w:t>Сдвиг вправо</w:t>
+              </w:rPr>
+            </w:pPr>
+            <w:r>
+              <w:rPr>
+                <w:rFonts w:ascii="Times New Roman" w:hAnsi="Times New Roman" w:cs="Times New Roman"/>
+                <w:sz w:val="28"/>
+                <w:szCs w:val="28"/>
+              </w:rPr>
+              <w:t>Деление</w:t>
             </w:r>
           </w:p>
         </w:tc>
@@ -16974,7 +17777,6 @@
                 <w:rFonts w:ascii="Times New Roman" w:hAnsi="Times New Roman" w:cs="Times New Roman"/>
                 <w:sz w:val="28"/>
                 <w:szCs w:val="28"/>
-                <w:lang w:val="en-US"/>
               </w:rPr>
             </w:pPr>
             <w:r>
@@ -17046,6 +17848,167 @@
                 <w:szCs w:val="28"/>
                 <w:lang w:val="en-US"/>
               </w:rPr>
+              <w:t>mul = a</w:t>
+            </w:r>
+            <w:r>
+              <w:rPr>
+                <w:rFonts w:ascii="Times New Roman" w:hAnsi="Times New Roman" w:cs="Times New Roman"/>
+                <w:sz w:val="28"/>
+                <w:szCs w:val="28"/>
+                <w:lang w:val="en-US"/>
+              </w:rPr>
+              <w:t>~</w:t>
+            </w:r>
+            <w:r>
+              <w:rPr>
+                <w:rFonts w:ascii="Times New Roman" w:hAnsi="Times New Roman" w:cs="Times New Roman"/>
+                <w:sz w:val="28"/>
+                <w:szCs w:val="28"/>
+                <w:lang w:val="en-US"/>
+              </w:rPr>
+              <w:t>b</w:t>
+            </w:r>
+          </w:p>
+        </w:tc>
+      </w:tr>
+      <w:tr>
+        <w:tc>
+          <w:tcPr>
+            <w:tcW w:w="1551" w:type="dxa"/>
+          </w:tcPr>
+          <w:p>
+            <w:pPr>
+              <w:pStyle w:val="a4"/>
+              <w:shd w:val="clear" w:color="auto" w:fill="FFFFFF" w:themeFill="background1"/>
+              <w:jc w:val="both"/>
+              <w:rPr>
+                <w:rFonts w:ascii="Times New Roman" w:hAnsi="Times New Roman" w:cs="Times New Roman"/>
+                <w:sz w:val="28"/>
+                <w:szCs w:val="28"/>
+                <w:lang w:val="en-GB"/>
+              </w:rPr>
+            </w:pPr>
+            <w:r>
+              <w:rPr>
+                <w:rFonts w:ascii="Times New Roman" w:hAnsi="Times New Roman" w:cs="Times New Roman"/>
+                <w:sz w:val="28"/>
+                <w:szCs w:val="28"/>
+                <w:lang w:val="en-GB"/>
+              </w:rPr>
+              <w:t>/</w:t>
+            </w:r>
+          </w:p>
+        </w:tc>
+        <w:tc>
+          <w:tcPr>
+            <w:tcW w:w="2927" w:type="dxa"/>
+          </w:tcPr>
+          <w:p>
+            <w:pPr>
+              <w:pStyle w:val="a4"/>
+              <w:shd w:val="clear" w:color="auto" w:fill="FFFFFF" w:themeFill="background1"/>
+              <w:jc w:val="both"/>
+              <w:rPr>
+                <w:rFonts w:ascii="Times New Roman" w:hAnsi="Times New Roman" w:cs="Times New Roman"/>
+                <w:sz w:val="28"/>
+                <w:szCs w:val="28"/>
+              </w:rPr>
+            </w:pPr>
+            <w:r>
+              <w:rPr>
+                <w:rFonts w:ascii="Times New Roman" w:hAnsi="Times New Roman" w:cs="Times New Roman"/>
+                <w:sz w:val="28"/>
+                <w:szCs w:val="28"/>
+              </w:rPr>
+              <w:t>Сдвиг влево</w:t>
+            </w:r>
+          </w:p>
+        </w:tc>
+        <w:tc>
+          <w:tcPr>
+            <w:tcW w:w="1941" w:type="dxa"/>
+          </w:tcPr>
+          <w:p>
+            <w:pPr>
+              <w:pStyle w:val="a4"/>
+              <w:shd w:val="clear" w:color="auto" w:fill="FFFFFF" w:themeFill="background1"/>
+              <w:jc w:val="both"/>
+              <w:rPr>
+                <w:rFonts w:ascii="Times New Roman" w:hAnsi="Times New Roman" w:cs="Times New Roman"/>
+                <w:sz w:val="28"/>
+                <w:szCs w:val="28"/>
+                <w:lang w:val="en-US"/>
+              </w:rPr>
+            </w:pPr>
+            <w:r>
+              <w:rPr>
+                <w:rFonts w:ascii="Times New Roman" w:hAnsi="Times New Roman" w:cs="Times New Roman"/>
+                <w:sz w:val="28"/>
+                <w:szCs w:val="28"/>
+              </w:rPr>
+              <w:t>(</w:t>
+            </w:r>
+            <w:r>
+              <w:rPr>
+                <w:rFonts w:ascii="Times New Roman" w:hAnsi="Times New Roman" w:cs="Times New Roman"/>
+                <w:sz w:val="28"/>
+                <w:szCs w:val="28"/>
+                <w:lang w:val="en-GB"/>
+              </w:rPr>
+              <w:t>uint</w:t>
+            </w:r>
+            <w:r>
+              <w:rPr>
+                <w:rFonts w:ascii="Times New Roman" w:hAnsi="Times New Roman" w:cs="Times New Roman"/>
+                <w:sz w:val="28"/>
+                <w:szCs w:val="28"/>
+                <w:lang w:val="en-US"/>
+              </w:rPr>
+              <w:t xml:space="preserve">, </w:t>
+            </w:r>
+            <w:r>
+              <w:rPr>
+                <w:rFonts w:ascii="Times New Roman" w:hAnsi="Times New Roman" w:cs="Times New Roman"/>
+                <w:sz w:val="28"/>
+                <w:szCs w:val="28"/>
+                <w:lang w:val="en-GB"/>
+              </w:rPr>
+              <w:t>uint</w:t>
+            </w:r>
+            <w:r>
+              <w:rPr>
+                <w:rFonts w:ascii="Times New Roman" w:hAnsi="Times New Roman" w:cs="Times New Roman"/>
+                <w:sz w:val="28"/>
+                <w:szCs w:val="28"/>
+                <w:lang w:val="en-US"/>
+              </w:rPr>
+              <w:t>)</w:t>
+            </w:r>
+          </w:p>
+        </w:tc>
+        <w:tc>
+          <w:tcPr>
+            <w:tcW w:w="3498" w:type="dxa"/>
+          </w:tcPr>
+          <w:p>
+            <w:pPr>
+              <w:pStyle w:val="a4"/>
+              <w:shd w:val="clear" w:color="auto" w:fill="FFFFFF" w:themeFill="background1"/>
+              <w:jc w:val="both"/>
+              <w:rPr>
+                <w:rFonts w:ascii="Times New Roman" w:hAnsi="Times New Roman" w:cs="Times New Roman"/>
+                <w:sz w:val="28"/>
+                <w:szCs w:val="28"/>
+                <w:lang w:val="en-US"/>
+              </w:rPr>
+            </w:pPr>
+            <w:r>
+              <w:rPr>
+                <w:rFonts w:ascii="Times New Roman" w:hAnsi="Times New Roman" w:cs="Times New Roman"/>
+                <w:sz w:val="28"/>
+                <w:szCs w:val="28"/>
+                <w:lang w:val="en-US"/>
+              </w:rPr>
               <w:t xml:space="preserve">pr = a </w:t>
             </w:r>
             <w:r>
@@ -17055,7 +18018,169 @@
                 <w:szCs w:val="28"/>
                 <w:lang w:val="en-GB"/>
               </w:rPr>
-              <w:t>&gt;&gt;</w:t>
+              <w:t>/</w:t>
+            </w:r>
+            <w:r>
+              <w:rPr>
+                <w:rFonts w:ascii="Times New Roman" w:hAnsi="Times New Roman" w:cs="Times New Roman"/>
+                <w:sz w:val="28"/>
+                <w:szCs w:val="28"/>
+                <w:lang w:val="en-US"/>
+              </w:rPr>
+              <w:t xml:space="preserve"> b;</w:t>
+            </w:r>
+          </w:p>
+        </w:tc>
+      </w:tr>
+      <w:tr>
+        <w:tc>
+          <w:tcPr>
+            <w:tcW w:w="1551" w:type="dxa"/>
+          </w:tcPr>
+          <w:p>
+            <w:pPr>
+              <w:pStyle w:val="a4"/>
+              <w:shd w:val="clear" w:color="auto" w:fill="FFFFFF" w:themeFill="background1"/>
+              <w:jc w:val="both"/>
+              <w:rPr>
+                <w:rFonts w:ascii="Times New Roman" w:hAnsi="Times New Roman" w:cs="Times New Roman"/>
+                <w:sz w:val="28"/>
+                <w:szCs w:val="28"/>
+                <w:lang w:val="en-GB"/>
+              </w:rPr>
+            </w:pPr>
+            <w:r>
+              <w:rPr>
+                <w:rFonts w:ascii="Times New Roman" w:hAnsi="Times New Roman" w:cs="Times New Roman"/>
+                <w:sz w:val="28"/>
+                <w:szCs w:val="28"/>
+                <w:lang w:val="en-GB"/>
+              </w:rPr>
+              <w:t>\</w:t>
+            </w:r>
+          </w:p>
+        </w:tc>
+        <w:tc>
+          <w:tcPr>
+            <w:tcW w:w="2927" w:type="dxa"/>
+          </w:tcPr>
+          <w:p>
+            <w:pPr>
+              <w:pStyle w:val="a4"/>
+              <w:shd w:val="clear" w:color="auto" w:fill="FFFFFF" w:themeFill="background1"/>
+              <w:jc w:val="both"/>
+              <w:rPr>
+                <w:rFonts w:ascii="Times New Roman" w:hAnsi="Times New Roman" w:cs="Times New Roman"/>
+                <w:sz w:val="28"/>
+                <w:szCs w:val="28"/>
+                <w:lang w:val="en-GB"/>
+              </w:rPr>
+            </w:pPr>
+            <w:r>
+              <w:rPr>
+                <w:rFonts w:ascii="Times New Roman" w:hAnsi="Times New Roman" w:cs="Times New Roman"/>
+                <w:sz w:val="28"/>
+                <w:szCs w:val="28"/>
+              </w:rPr>
+              <w:t>Сдвиг вправо</w:t>
+            </w:r>
+          </w:p>
+        </w:tc>
+        <w:tc>
+          <w:tcPr>
+            <w:tcW w:w="1941" w:type="dxa"/>
+          </w:tcPr>
+          <w:p>
+            <w:pPr>
+              <w:pStyle w:val="a4"/>
+              <w:shd w:val="clear" w:color="auto" w:fill="FFFFFF" w:themeFill="background1"/>
+              <w:jc w:val="both"/>
+              <w:rPr>
+                <w:rFonts w:ascii="Times New Roman" w:hAnsi="Times New Roman" w:cs="Times New Roman"/>
+                <w:sz w:val="28"/>
+                <w:szCs w:val="28"/>
+                <w:lang w:val="en-US"/>
+              </w:rPr>
+            </w:pPr>
+            <w:r>
+              <w:rPr>
+                <w:rFonts w:ascii="Times New Roman" w:hAnsi="Times New Roman" w:cs="Times New Roman"/>
+                <w:sz w:val="28"/>
+                <w:szCs w:val="28"/>
+              </w:rPr>
+              <w:t>(</w:t>
+            </w:r>
+            <w:r>
+              <w:rPr>
+                <w:rFonts w:ascii="Times New Roman" w:hAnsi="Times New Roman" w:cs="Times New Roman"/>
+                <w:sz w:val="28"/>
+                <w:szCs w:val="28"/>
+                <w:lang w:val="en-GB"/>
+              </w:rPr>
+              <w:t>uint</w:t>
+            </w:r>
+            <w:r>
+              <w:rPr>
+                <w:rFonts w:ascii="Times New Roman" w:hAnsi="Times New Roman" w:cs="Times New Roman"/>
+                <w:sz w:val="28"/>
+                <w:szCs w:val="28"/>
+                <w:lang w:val="en-US"/>
+              </w:rPr>
+              <w:t xml:space="preserve">, </w:t>
+            </w:r>
+            <w:r>
+              <w:rPr>
+                <w:rFonts w:ascii="Times New Roman" w:hAnsi="Times New Roman" w:cs="Times New Roman"/>
+                <w:sz w:val="28"/>
+                <w:szCs w:val="28"/>
+                <w:lang w:val="en-GB"/>
+              </w:rPr>
+              <w:t>uint</w:t>
+            </w:r>
+            <w:r>
+              <w:rPr>
+                <w:rFonts w:ascii="Times New Roman" w:hAnsi="Times New Roman" w:cs="Times New Roman"/>
+                <w:sz w:val="28"/>
+                <w:szCs w:val="28"/>
+                <w:lang w:val="en-US"/>
+              </w:rPr>
+              <w:t>)</w:t>
+            </w:r>
+          </w:p>
+        </w:tc>
+        <w:tc>
+          <w:tcPr>
+            <w:tcW w:w="3498" w:type="dxa"/>
+          </w:tcPr>
+          <w:p>
+            <w:pPr>
+              <w:pStyle w:val="a4"/>
+              <w:shd w:val="clear" w:color="auto" w:fill="FFFFFF" w:themeFill="background1"/>
+              <w:jc w:val="both"/>
+              <w:rPr>
+                <w:rFonts w:ascii="Times New Roman" w:hAnsi="Times New Roman" w:cs="Times New Roman"/>
+                <w:sz w:val="28"/>
+                <w:szCs w:val="28"/>
+                <w:lang w:val="en-US"/>
+              </w:rPr>
+            </w:pPr>
+            <w:r>
+              <w:rPr>
+                <w:rFonts w:ascii="Times New Roman" w:hAnsi="Times New Roman" w:cs="Times New Roman"/>
+                <w:sz w:val="28"/>
+                <w:szCs w:val="28"/>
+                <w:lang w:val="en-US"/>
+              </w:rPr>
+              <w:t xml:space="preserve">pr = a </w:t>
+            </w:r>
+            <w:r>
+              <w:rPr>
+                <w:rFonts w:ascii="Times New Roman" w:hAnsi="Times New Roman" w:cs="Times New Roman"/>
+                <w:sz w:val="28"/>
+                <w:szCs w:val="28"/>
+                <w:lang w:val="en-GB"/>
+              </w:rPr>
+              <w:t>\</w:t>
             </w:r>
             <w:r>
               <w:rPr>
@@ -17086,10 +18211,10 @@
           <w:sz w:val="28"/>
         </w:rPr>
       </w:pPr>
-      <w:bookmarkStart w:id="57" w:name="_Toc469840249"/>
-      <w:bookmarkStart w:id="58" w:name="_Toc469841128"/>
-      <w:bookmarkStart w:id="59" w:name="_Toc469842892"/>
-      <w:bookmarkStart w:id="60" w:name="_Toc501385929"/>
+      <w:bookmarkStart w:id="56" w:name="_Toc469840249"/>
+      <w:bookmarkStart w:id="57" w:name="_Toc469841128"/>
+      <w:bookmarkStart w:id="58" w:name="_Toc469842892"/>
+      <w:bookmarkStart w:id="59" w:name="_Toc501385929"/>
       <w:r>
         <w:rPr>
           <w:rFonts w:ascii="Times New Roman" w:hAnsi="Times New Roman" w:cs="Times New Roman"/>
@@ -17099,10 +18224,10 @@
         </w:rPr>
         <w:t>Выражения и их вычисления</w:t>
       </w:r>
+      <w:bookmarkEnd w:id="56"/>
       <w:bookmarkEnd w:id="57"/>
       <w:bookmarkEnd w:id="58"/>
       <w:bookmarkEnd w:id="59"/>
-      <w:bookmarkEnd w:id="60"/>
     </w:p>
     <w:p>
       <w:pPr>
@@ -17157,10 +18282,10 @@
           <w:sz w:val="28"/>
         </w:rPr>
       </w:pPr>
-      <w:bookmarkStart w:id="61" w:name="_Toc469840250"/>
-      <w:bookmarkStart w:id="62" w:name="_Toc469841129"/>
-      <w:bookmarkStart w:id="63" w:name="_Toc469842893"/>
-      <w:bookmarkStart w:id="64" w:name="_Toc501385930"/>
+      <w:bookmarkStart w:id="60" w:name="_Toc469840250"/>
+      <w:bookmarkStart w:id="61" w:name="_Toc469841129"/>
+      <w:bookmarkStart w:id="62" w:name="_Toc469842893"/>
+      <w:bookmarkStart w:id="63" w:name="_Toc501385930"/>
       <w:r>
         <w:rPr>
           <w:rFonts w:ascii="Times New Roman" w:hAnsi="Times New Roman" w:cs="Times New Roman"/>
@@ -17170,10 +18295,10 @@
         </w:rPr>
         <w:t>Программные конструкции языка</w:t>
       </w:r>
+      <w:bookmarkEnd w:id="60"/>
       <w:bookmarkEnd w:id="61"/>
       <w:bookmarkEnd w:id="62"/>
       <w:bookmarkEnd w:id="63"/>
-      <w:bookmarkEnd w:id="64"/>
     </w:p>
     <w:p>
       <w:pPr>
@@ -17615,25 +18740,8 @@
                 <w:rFonts w:ascii="Times New Roman" w:hAnsi="Times New Roman" w:cs="Times New Roman"/>
                 <w:sz w:val="28"/>
                 <w:szCs w:val="28"/>
-                <w:lang w:val="en-US"/>
-              </w:rPr>
-              <w:t>bondage</w:t>
-            </w:r>
-            <w:r>
-              <w:rPr>
-                <w:rFonts w:ascii="Times New Roman" w:hAnsi="Times New Roman" w:cs="Times New Roman"/>
-                <w:sz w:val="28"/>
-                <w:szCs w:val="28"/>
-              </w:rPr>
-              <w:t xml:space="preserve"> </w:t>
-            </w:r>
-            <w:r>
-              <w:rPr>
-                <w:rFonts w:ascii="Times New Roman" w:hAnsi="Times New Roman" w:cs="Times New Roman"/>
-                <w:sz w:val="28"/>
-                <w:szCs w:val="28"/>
-              </w:rPr>
-              <w:t>&lt;тип&gt; &lt;идентификатор&gt; (&lt;тип&gt; &lt;идентификатор&gt;, …)</w:t>
+              </w:rPr>
+              <w:t>&lt;идентификатор&gt; (&lt;тип&gt; &lt;идентификатор&gt;, …)</w:t>
             </w:r>
           </w:p>
           <w:p>
@@ -17754,6 +18862,7 @@
                 <w:sz w:val="28"/>
                 <w:szCs w:val="28"/>
               </w:rPr>
+              <w:lastRenderedPageBreak/>
               <w:t>}</w:t>
             </w:r>
           </w:p>
@@ -17776,10 +18885,10 @@
           <w:sz w:val="28"/>
         </w:rPr>
       </w:pPr>
-      <w:bookmarkStart w:id="65" w:name="_Toc469840251"/>
-      <w:bookmarkStart w:id="66" w:name="_Toc469841130"/>
-      <w:bookmarkStart w:id="67" w:name="_Toc469842894"/>
-      <w:bookmarkStart w:id="68" w:name="_Toc501385931"/>
+      <w:bookmarkStart w:id="64" w:name="_Toc469840251"/>
+      <w:bookmarkStart w:id="65" w:name="_Toc469841130"/>
+      <w:bookmarkStart w:id="66" w:name="_Toc469842894"/>
+      <w:bookmarkStart w:id="67" w:name="_Toc501385931"/>
       <w:r>
         <w:rPr>
           <w:rFonts w:ascii="Times New Roman" w:hAnsi="Times New Roman" w:cs="Times New Roman"/>
@@ -17790,10 +18899,10 @@
         <w:lastRenderedPageBreak/>
         <w:t>Область видимости</w:t>
       </w:r>
+      <w:bookmarkEnd w:id="64"/>
       <w:bookmarkEnd w:id="65"/>
       <w:bookmarkEnd w:id="66"/>
       <w:bookmarkEnd w:id="67"/>
-      <w:bookmarkEnd w:id="68"/>
     </w:p>
     <w:p>
       <w:pPr>
@@ -17892,10 +19001,10 @@
           <w:sz w:val="28"/>
         </w:rPr>
       </w:pPr>
-      <w:bookmarkStart w:id="69" w:name="_Toc469840252"/>
-      <w:bookmarkStart w:id="70" w:name="_Toc469841131"/>
-      <w:bookmarkStart w:id="71" w:name="_Toc469842895"/>
-      <w:bookmarkStart w:id="72" w:name="_Toc501385932"/>
+      <w:bookmarkStart w:id="68" w:name="_Toc469840252"/>
+      <w:bookmarkStart w:id="69" w:name="_Toc469841131"/>
+      <w:bookmarkStart w:id="70" w:name="_Toc469842895"/>
+      <w:bookmarkStart w:id="71" w:name="_Toc501385932"/>
       <w:r>
         <w:rPr>
           <w:rFonts w:ascii="Times New Roman" w:hAnsi="Times New Roman" w:cs="Times New Roman"/>
@@ -17905,10 +19014,10 @@
         </w:rPr>
         <w:t>Семантические проверки</w:t>
       </w:r>
+      <w:bookmarkEnd w:id="68"/>
       <w:bookmarkEnd w:id="69"/>
       <w:bookmarkEnd w:id="70"/>
       <w:bookmarkEnd w:id="71"/>
-      <w:bookmarkEnd w:id="72"/>
     </w:p>
     <w:p>
       <w:pPr>
@@ -18006,8 +19115,8 @@
         <w:tblLook w:val="04A0" w:firstRow="1" w:lastRow="0" w:firstColumn="1" w:lastColumn="0" w:noHBand="0" w:noVBand="1"/>
       </w:tblPr>
       <w:tblGrid>
-        <w:gridCol w:w="1204"/>
-        <w:gridCol w:w="8821"/>
+        <w:gridCol w:w="1198"/>
+        <w:gridCol w:w="8827"/>
       </w:tblGrid>
       <w:tr>
         <w:trPr>
@@ -18271,6 +19380,14 @@
               </w:rPr>
               <w:t xml:space="preserve">Тип возвращаемого значения должен совпадать с типом функции при её объявлении </w:t>
             </w:r>
+            <w:r>
+              <w:rPr>
+                <w:rFonts w:ascii="Times New Roman" w:hAnsi="Times New Roman" w:cs="Times New Roman"/>
+                <w:sz w:val="28"/>
+                <w:szCs w:val="28"/>
+              </w:rPr>
+              <w:t>или подключении</w:t>
+            </w:r>
           </w:p>
         </w:tc>
       </w:tr>
@@ -18439,16 +19556,18 @@
                 <w:sz w:val="28"/>
                 <w:szCs w:val="28"/>
               </w:rPr>
-              <w:t>В функцию должны быть переданы параметры</w:t>
-            </w:r>
-            <w:r>
-              <w:rPr>
-                <w:rFonts w:ascii="Times New Roman" w:hAnsi="Times New Roman" w:cs="Times New Roman"/>
-                <w:sz w:val="28"/>
-                <w:szCs w:val="28"/>
-              </w:rPr>
-              <w:t>, если они ожидаются</w:t>
-            </w:r>
+              <w:t>В функцию должн</w:t>
+            </w:r>
+            <w:r>
+              <w:rPr>
+                <w:rFonts w:ascii="Times New Roman" w:hAnsi="Times New Roman" w:cs="Times New Roman"/>
+                <w:sz w:val="28"/>
+                <w:szCs w:val="28"/>
+              </w:rPr>
+              <w:t>о быть передано то число параметров, сколько ожидается</w:t>
+            </w:r>
+            <w:bookmarkStart w:id="72" w:name="_GoBack"/>
+            <w:bookmarkEnd w:id="72"/>
           </w:p>
         </w:tc>
       </w:tr>
@@ -18537,6 +19656,113 @@
           </w:p>
         </w:tc>
       </w:tr>
+      <w:tr>
+        <w:trPr>
+          <w:trHeight w:val="1"/>
+        </w:trPr>
+        <w:tc>
+          <w:tcPr>
+            <w:tcW w:w="1208" w:type="dxa"/>
+            <w:tcBorders>
+              <w:top w:val="single" w:sz="4" w:space="0" w:color="000000"/>
+              <w:left w:val="single" w:sz="4" w:space="0" w:color="000000"/>
+              <w:bottom w:val="single" w:sz="4" w:space="0" w:color="000000"/>
+              <w:right w:val="single" w:sz="4" w:space="0" w:color="000000"/>
+            </w:tcBorders>
+            <w:shd w:val="clear" w:color="auto" w:fill="FFFFFF"/>
+            <w:tcMar>
+              <w:top w:w="0" w:type="dxa"/>
+              <w:left w:w="108" w:type="dxa"/>
+              <w:bottom w:w="0" w:type="dxa"/>
+              <w:right w:w="108" w:type="dxa"/>
+            </w:tcMar>
+            <w:vAlign w:val="center"/>
+          </w:tcPr>
+          <w:p>
+            <w:pPr>
+              <w:spacing w:after="0" w:line="240" w:lineRule="auto"/>
+              <w:jc w:val="center"/>
+              <w:rPr>
+                <w:rFonts w:ascii="Times New Roman" w:eastAsia="Courier New" w:hAnsi="Times New Roman" w:cs="Times New Roman"/>
+                <w:sz w:val="28"/>
+                <w:szCs w:val="28"/>
+                <w:lang w:eastAsia="ru-RU"/>
+              </w:rPr>
+            </w:pPr>
+            <w:r>
+              <w:rPr>
+                <w:rFonts w:ascii="Times New Roman" w:eastAsia="Courier New" w:hAnsi="Times New Roman" w:cs="Times New Roman"/>
+                <w:sz w:val="28"/>
+                <w:szCs w:val="28"/>
+                <w:lang w:eastAsia="ru-RU"/>
+              </w:rPr>
+              <w:t>6</w:t>
+            </w:r>
+          </w:p>
+        </w:tc>
+        <w:tc>
+          <w:tcPr>
+            <w:tcW w:w="8965" w:type="dxa"/>
+            <w:tcBorders>
+              <w:top w:val="single" w:sz="4" w:space="0" w:color="000000"/>
+              <w:left w:val="single" w:sz="4" w:space="0" w:color="000000"/>
+              <w:bottom w:val="single" w:sz="4" w:space="0" w:color="000000"/>
+              <w:right w:val="single" w:sz="4" w:space="0" w:color="000000"/>
+            </w:tcBorders>
+            <w:shd w:val="clear" w:color="auto" w:fill="FFFFFF"/>
+            <w:tcMar>
+              <w:top w:w="0" w:type="dxa"/>
+              <w:left w:w="108" w:type="dxa"/>
+              <w:bottom w:w="0" w:type="dxa"/>
+              <w:right w:w="108" w:type="dxa"/>
+            </w:tcMar>
+            <w:vAlign w:val="center"/>
+          </w:tcPr>
+          <w:p>
+            <w:pPr>
+              <w:spacing w:after="0" w:line="240" w:lineRule="auto"/>
+              <w:jc w:val="both"/>
+              <w:rPr>
+                <w:rFonts w:ascii="Times New Roman" w:hAnsi="Times New Roman" w:cs="Times New Roman"/>
+                <w:sz w:val="28"/>
+                <w:szCs w:val="28"/>
+              </w:rPr>
+            </w:pPr>
+            <w:r>
+              <w:rPr>
+                <w:rFonts w:ascii="Times New Roman" w:hAnsi="Times New Roman" w:cs="Times New Roman"/>
+                <w:sz w:val="28"/>
+                <w:szCs w:val="28"/>
+              </w:rPr>
+              <w:t>Тип</w:t>
+            </w:r>
+            <w:r>
+              <w:rPr>
+                <w:rFonts w:ascii="Times New Roman" w:hAnsi="Times New Roman" w:cs="Times New Roman"/>
+                <w:sz w:val="28"/>
+                <w:szCs w:val="28"/>
+              </w:rPr>
+              <w:t>ы</w:t>
+            </w:r>
+            <w:r>
+              <w:rPr>
+                <w:rFonts w:ascii="Times New Roman" w:hAnsi="Times New Roman" w:cs="Times New Roman"/>
+                <w:sz w:val="28"/>
+                <w:szCs w:val="28"/>
+              </w:rPr>
+              <w:t xml:space="preserve"> данных </w:t>
+            </w:r>
+            <w:r>
+              <w:rPr>
+                <w:rFonts w:ascii="Times New Roman" w:hAnsi="Times New Roman" w:cs="Times New Roman"/>
+                <w:sz w:val="28"/>
+                <w:szCs w:val="28"/>
+              </w:rPr>
+              <w:t>операндов выражения должны быть одинаковыми</w:t>
+            </w:r>
+          </w:p>
+        </w:tc>
+      </w:tr>
     </w:tbl>
     <w:p>
       <w:pPr>
@@ -19215,6 +20441,7 @@
           <w:color w:val="auto"/>
           <w:sz w:val="28"/>
         </w:rPr>
+        <w:lastRenderedPageBreak/>
         <w:t>Ввод и вывод данных</w:t>
       </w:r>
       <w:bookmarkEnd w:id="81"/>
@@ -19502,7 +20729,6 @@
           <w:color w:val="auto"/>
           <w:sz w:val="28"/>
         </w:rPr>
-        <w:lastRenderedPageBreak/>
         <w:t>Точка входа</w:t>
       </w:r>
       <w:bookmarkEnd w:id="85"/>
@@ -20735,6 +21961,7 @@
           <w:sz w:val="28"/>
           <w:szCs w:val="28"/>
         </w:rPr>
+        <w:lastRenderedPageBreak/>
         <w:br w:type="page"/>
       </w:r>
     </w:p>
@@ -20967,10 +22194,10 @@
             <v:path o:extrusionok="f" gradientshapeok="t" o:connecttype="rect"/>
             <o:lock v:ext="edit" aspectratio="t"/>
           </v:shapetype>
-          <v:shape id="_x0000_i1025" type="#_x0000_t75" style="width:458.25pt;height:260.25pt" o:ole="">
+          <v:shape id="_x0000_i1025" type="#_x0000_t75" style="width:456pt;height:258pt" o:ole="">
             <v:imagedata r:id="rId8" o:title=""/>
           </v:shape>
-          <o:OLEObject Type="Embed" ProgID="Visio.Drawing.15" ShapeID="_x0000_i1025" DrawAspect="Content" ObjectID="_1667736038" r:id="rId9"/>
+          <o:OLEObject Type="Embed" ProgID="Visio.Drawing.15" ShapeID="_x0000_i1025" DrawAspect="Content" ObjectID="_1668203103" r:id="rId9"/>
         </w:object>
       </w:r>
     </w:p>
@@ -29608,10 +30835,10 @@
           <w:szCs w:val="28"/>
         </w:rPr>
         <w:object w:dxaOrig="8430" w:dyaOrig="3435">
-          <v:shape id="_x0000_i1026" type="#_x0000_t75" style="width:420pt;height:171.75pt" o:ole="">
+          <v:shape id="_x0000_i1026" type="#_x0000_t75" style="width:420pt;height:174pt" o:ole="">
             <v:imagedata r:id="rId13" o:title=""/>
           </v:shape>
-          <o:OLEObject Type="Embed" ProgID="Visio.Drawing.11" ShapeID="_x0000_i1026" DrawAspect="Content" ObjectID="_1667736039" r:id="rId14"/>
+          <o:OLEObject Type="Embed" ProgID="Visio.Drawing.11" ShapeID="_x0000_i1026" DrawAspect="Content" ObjectID="_1668203104" r:id="rId14"/>
         </w:object>
       </w:r>
     </w:p>
@@ -29752,7 +30979,7 @@
           <v:shape id="_x0000_i1027" type="#_x0000_t75" style="width:108pt;height:24pt" o:ole="">
             <v:imagedata r:id="rId15" o:title=""/>
           </v:shape>
-          <o:OLEObject Type="Embed" ProgID="Equation.3" ShapeID="_x0000_i1027" DrawAspect="Content" ObjectID="_1667736040" r:id="rId16"/>
+          <o:OLEObject Type="Embed" ProgID="Equation.3" ShapeID="_x0000_i1027" DrawAspect="Content" ObjectID="_1668203105" r:id="rId16"/>
         </w:object>
       </w:r>
       <w:r>
@@ -29955,10 +31182,10 @@
           <w:szCs w:val="28"/>
         </w:rPr>
         <w:object w:dxaOrig="300" w:dyaOrig="320">
-          <v:shape id="_x0000_i1028" type="#_x0000_t75" style="width:15.75pt;height:15.75pt" o:ole="">
+          <v:shape id="_x0000_i1028" type="#_x0000_t75" style="width:18pt;height:18pt" o:ole="">
             <v:imagedata r:id="rId17" o:title=""/>
           </v:shape>
-          <o:OLEObject Type="Embed" ProgID="Equation.3" ShapeID="_x0000_i1028" DrawAspect="Content" ObjectID="_1667736041" r:id="rId18"/>
+          <o:OLEObject Type="Embed" ProgID="Equation.3" ShapeID="_x0000_i1028" DrawAspect="Content" ObjectID="_1668203106" r:id="rId18"/>
         </w:object>
       </w:r>
       <w:r>
@@ -29994,10 +31221,10 @@
           <w:szCs w:val="28"/>
         </w:rPr>
         <w:object w:dxaOrig="1160" w:dyaOrig="340">
-          <v:shape id="_x0000_i1029" type="#_x0000_t75" style="width:57.75pt;height:17.25pt" o:ole="">
+          <v:shape id="_x0000_i1029" type="#_x0000_t75" style="width:60pt;height:18pt" o:ole="">
             <v:imagedata r:id="rId19" o:title=""/>
           </v:shape>
-          <o:OLEObject Type="Embed" ProgID="Equation.3" ShapeID="_x0000_i1029" DrawAspect="Content" ObjectID="_1667736042" r:id="rId20"/>
+          <o:OLEObject Type="Embed" ProgID="Equation.3" ShapeID="_x0000_i1029" DrawAspect="Content" ObjectID="_1668203107" r:id="rId20"/>
         </w:object>
       </w:r>
       <w:r>
@@ -30016,10 +31243,10 @@
           <w:szCs w:val="28"/>
         </w:rPr>
         <w:object w:dxaOrig="2420" w:dyaOrig="320">
-          <v:shape id="_x0000_i1030" type="#_x0000_t75" style="width:155.25pt;height:20.25pt" o:ole="">
+          <v:shape id="_x0000_i1030" type="#_x0000_t75" style="width:156pt;height:18pt" o:ole="">
             <v:imagedata r:id="rId21" o:title=""/>
           </v:shape>
-          <o:OLEObject Type="Embed" ProgID="Equation.3" ShapeID="_x0000_i1030" DrawAspect="Content" ObjectID="_1667736043" r:id="rId22"/>
+          <o:OLEObject Type="Embed" ProgID="Equation.3" ShapeID="_x0000_i1030" DrawAspect="Content" ObjectID="_1668203108" r:id="rId22"/>
         </w:object>
       </w:r>
       <w:r>
@@ -30053,10 +31280,10 @@
           <w:position w:val="-10"/>
         </w:rPr>
         <w:object w:dxaOrig="1320" w:dyaOrig="360">
-          <v:shape id="_x0000_i1031" type="#_x0000_t75" style="width:86.25pt;height:24pt" o:ole="">
+          <v:shape id="_x0000_i1031" type="#_x0000_t75" style="width:84pt;height:24pt" o:ole="">
             <v:imagedata r:id="rId23" o:title=""/>
           </v:shape>
-          <o:OLEObject Type="Embed" ProgID="Equation.3" ShapeID="_x0000_i1031" DrawAspect="Content" ObjectID="_1667736044" r:id="rId24"/>
+          <o:OLEObject Type="Embed" ProgID="Equation.3" ShapeID="_x0000_i1031" DrawAspect="Content" ObjectID="_1668203109" r:id="rId24"/>
         </w:object>
       </w:r>
       <w:r>
@@ -30091,10 +31318,10 @@
           <w:position w:val="-6"/>
         </w:rPr>
         <w:object w:dxaOrig="700" w:dyaOrig="320">
-          <v:shape id="_x0000_i1032" type="#_x0000_t75" style="width:44.25pt;height:20.25pt" o:ole="">
+          <v:shape id="_x0000_i1032" type="#_x0000_t75" style="width:42pt;height:18pt" o:ole="">
             <v:imagedata r:id="rId25" o:title=""/>
           </v:shape>
-          <o:OLEObject Type="Embed" ProgID="Equation.3" ShapeID="_x0000_i1032" DrawAspect="Content" ObjectID="_1667736045" r:id="rId26"/>
+          <o:OLEObject Type="Embed" ProgID="Equation.3" ShapeID="_x0000_i1032" DrawAspect="Content" ObjectID="_1668203110" r:id="rId26"/>
         </w:object>
       </w:r>
       <w:r>
@@ -30135,10 +31362,10 @@
           <w:szCs w:val="28"/>
         </w:rPr>
         <w:object w:dxaOrig="940" w:dyaOrig="340">
-          <v:shape id="_x0000_i1033" type="#_x0000_t75" style="width:48pt;height:17.25pt" o:ole="">
+          <v:shape id="_x0000_i1033" type="#_x0000_t75" style="width:48pt;height:18pt" o:ole="">
             <v:imagedata r:id="rId27" o:title=""/>
           </v:shape>
-          <o:OLEObject Type="Embed" ProgID="Equation.3" ShapeID="_x0000_i1033" DrawAspect="Content" ObjectID="_1667736046" r:id="rId28"/>
+          <o:OLEObject Type="Embed" ProgID="Equation.3" ShapeID="_x0000_i1033" DrawAspect="Content" ObjectID="_1668203111" r:id="rId28"/>
         </w:object>
       </w:r>
       <w:r>
@@ -30157,10 +31384,10 @@
           <w:szCs w:val="28"/>
         </w:rPr>
         <w:object w:dxaOrig="880" w:dyaOrig="340">
-          <v:shape id="_x0000_i1034" type="#_x0000_t75" style="width:43.5pt;height:17.25pt" o:ole="">
+          <v:shape id="_x0000_i1034" type="#_x0000_t75" style="width:42pt;height:18pt" o:ole="">
             <v:imagedata r:id="rId29" o:title=""/>
           </v:shape>
-          <o:OLEObject Type="Embed" ProgID="Equation.3" ShapeID="_x0000_i1034" DrawAspect="Content" ObjectID="_1667736047" r:id="rId30"/>
+          <o:OLEObject Type="Embed" ProgID="Equation.3" ShapeID="_x0000_i1034" DrawAspect="Content" ObjectID="_1668203112" r:id="rId30"/>
         </w:object>
       </w:r>
       <w:r>
@@ -30204,10 +31431,10 @@
           <w:szCs w:val="28"/>
         </w:rPr>
         <w:object w:dxaOrig="279" w:dyaOrig="340">
-          <v:shape id="_x0000_i1035" type="#_x0000_t75" style="width:14.25pt;height:17.25pt" o:ole="">
+          <v:shape id="_x0000_i1035" type="#_x0000_t75" style="width:12pt;height:18pt" o:ole="">
             <v:imagedata r:id="rId31" o:title=""/>
           </v:shape>
-          <o:OLEObject Type="Embed" ProgID="Equation.3" ShapeID="_x0000_i1035" DrawAspect="Content" ObjectID="_1667736048" r:id="rId32"/>
+          <o:OLEObject Type="Embed" ProgID="Equation.3" ShapeID="_x0000_i1035" DrawAspect="Content" ObjectID="_1668203113" r:id="rId32"/>
         </w:object>
       </w:r>
       <w:r>
@@ -32722,7 +33949,7 @@
           <v:shape id="_x0000_i1036" type="#_x0000_t75" style="width:150pt;height:24pt" o:ole="">
             <v:imagedata r:id="rId33" o:title=""/>
           </v:shape>
-          <o:OLEObject Type="Embed" ProgID="Equation.3" ShapeID="_x0000_i1036" DrawAspect="Content" ObjectID="_1667736049" r:id="rId34"/>
+          <o:OLEObject Type="Embed" ProgID="Equation.3" ShapeID="_x0000_i1036" DrawAspect="Content" ObjectID="_1668203114" r:id="rId34"/>
         </w:object>
       </w:r>
       <w:r>
@@ -35017,10 +36244,10 @@
           <w:szCs w:val="28"/>
         </w:rPr>
         <w:object w:dxaOrig="6297" w:dyaOrig="5163">
-          <v:shape id="_x0000_i1037" type="#_x0000_t75" style="width:252.75pt;height:207.75pt" o:ole="">
+          <v:shape id="_x0000_i1037" type="#_x0000_t75" style="width:252pt;height:210pt" o:ole="">
             <v:imagedata r:id="rId43" o:title=""/>
           </v:shape>
-          <o:OLEObject Type="Embed" ProgID="Visio.Drawing.15" ShapeID="_x0000_i1037" DrawAspect="Content" ObjectID="_1667736050" r:id="rId44"/>
+          <o:OLEObject Type="Embed" ProgID="Visio.Drawing.15" ShapeID="_x0000_i1037" DrawAspect="Content" ObjectID="_1668203115" r:id="rId44"/>
         </w:object>
       </w:r>
     </w:p>
@@ -44923,7 +46150,7 @@
           <w:rPr>
             <w:noProof/>
           </w:rPr>
-          <w:t>9</w:t>
+          <w:t>21</w:t>
         </w:r>
         <w:r>
           <w:fldChar w:fldCharType="end"/>

</xml_diff>